<commit_message>
adding more stuff on shinyAPP
</commit_message>
<xml_diff>
--- a/ExecSummary.docx
+++ b/ExecSummary.docx
@@ -1033,14 +1033,27 @@
       <w:r>
         <w:t xml:space="preserve">Table </w:t>
       </w:r>
-      <w:fldSimple w:instr=" SEQ Table \* ARABIC ">
-        <w:r>
-          <w:rPr>
-            <w:noProof/>
-          </w:rPr>
-          <w:t>1</w:t>
-        </w:r>
-      </w:fldSimple>
+      <w:r>
+        <w:fldChar w:fldCharType="begin"/>
+      </w:r>
+      <w:r>
+        <w:instrText xml:space="preserve"> SEQ Table \* ARABIC </w:instrText>
+      </w:r>
+      <w:r>
+        <w:fldChar w:fldCharType="separate"/>
+      </w:r>
+      <w:r>
+        <w:rPr>
+          <w:noProof/>
+        </w:rPr>
+        <w:t>1</w:t>
+      </w:r>
+      <w:r>
+        <w:rPr>
+          <w:noProof/>
+        </w:rPr>
+        <w:fldChar w:fldCharType="end"/>
+      </w:r>
     </w:p>
     <w:p>
       <w:pPr>
@@ -1269,14 +1282,27 @@
       <w:r>
         <w:t xml:space="preserve">Figure </w:t>
       </w:r>
-      <w:fldSimple w:instr=" SEQ Figure \* ARABIC ">
-        <w:r>
-          <w:rPr>
-            <w:noProof/>
-          </w:rPr>
-          <w:t>1</w:t>
-        </w:r>
-      </w:fldSimple>
+      <w:r>
+        <w:fldChar w:fldCharType="begin"/>
+      </w:r>
+      <w:r>
+        <w:instrText xml:space="preserve"> SEQ Figure \* ARABIC </w:instrText>
+      </w:r>
+      <w:r>
+        <w:fldChar w:fldCharType="separate"/>
+      </w:r>
+      <w:r>
+        <w:rPr>
+          <w:noProof/>
+        </w:rPr>
+        <w:t>1</w:t>
+      </w:r>
+      <w:r>
+        <w:rPr>
+          <w:noProof/>
+        </w:rPr>
+        <w:fldChar w:fldCharType="end"/>
+      </w:r>
     </w:p>
     <w:p>
       <w:pPr>
@@ -1414,28 +1440,54 @@
       <w:r>
         <w:t xml:space="preserve">Figure </w:t>
       </w:r>
-      <w:fldSimple w:instr=" SEQ Figure \* ARABIC ">
-        <w:r>
-          <w:rPr>
-            <w:noProof/>
-          </w:rPr>
-          <w:t>2</w:t>
-        </w:r>
-      </w:fldSimple>
+      <w:r>
+        <w:fldChar w:fldCharType="begin"/>
+      </w:r>
+      <w:r>
+        <w:instrText xml:space="preserve"> SEQ Figure \* ARABIC </w:instrText>
+      </w:r>
+      <w:r>
+        <w:fldChar w:fldCharType="separate"/>
+      </w:r>
+      <w:r>
+        <w:rPr>
+          <w:noProof/>
+        </w:rPr>
+        <w:t>2</w:t>
+      </w:r>
+      <w:r>
+        <w:rPr>
+          <w:noProof/>
+        </w:rPr>
+        <w:fldChar w:fldCharType="end"/>
+      </w:r>
       <w:r>
         <w:t xml:space="preserve">                                                                                              </w:t>
       </w:r>
       <w:r>
         <w:t xml:space="preserve">Figure </w:t>
       </w:r>
-      <w:fldSimple w:instr=" SEQ Figure \* ARABIC ">
-        <w:r>
-          <w:rPr>
-            <w:noProof/>
-          </w:rPr>
-          <w:t>3</w:t>
-        </w:r>
-      </w:fldSimple>
+      <w:r>
+        <w:fldChar w:fldCharType="begin"/>
+      </w:r>
+      <w:r>
+        <w:instrText xml:space="preserve"> SEQ Figure \* ARABIC </w:instrText>
+      </w:r>
+      <w:r>
+        <w:fldChar w:fldCharType="separate"/>
+      </w:r>
+      <w:r>
+        <w:rPr>
+          <w:noProof/>
+        </w:rPr>
+        <w:t>3</w:t>
+      </w:r>
+      <w:r>
+        <w:rPr>
+          <w:noProof/>
+        </w:rPr>
+        <w:fldChar w:fldCharType="end"/>
+      </w:r>
     </w:p>
     <w:p>
       <w:pPr>
@@ -1690,25 +1742,51 @@
       <w:r>
         <w:t xml:space="preserve">                                                 Figure </w:t>
       </w:r>
-      <w:fldSimple w:instr=" SEQ Figure \* ARABIC ">
-        <w:r>
-          <w:rPr>
-            <w:noProof/>
-          </w:rPr>
-          <w:t>4</w:t>
-        </w:r>
-      </w:fldSimple>
+      <w:r>
+        <w:fldChar w:fldCharType="begin"/>
+      </w:r>
+      <w:r>
+        <w:instrText xml:space="preserve"> SEQ Figure \* ARABIC </w:instrText>
+      </w:r>
+      <w:r>
+        <w:fldChar w:fldCharType="separate"/>
+      </w:r>
+      <w:r>
+        <w:rPr>
+          <w:noProof/>
+        </w:rPr>
+        <w:t>4</w:t>
+      </w:r>
+      <w:r>
+        <w:rPr>
+          <w:noProof/>
+        </w:rPr>
+        <w:fldChar w:fldCharType="end"/>
+      </w:r>
       <w:r>
         <w:t xml:space="preserve">                                                                                               Figure </w:t>
       </w:r>
-      <w:fldSimple w:instr=" SEQ Figure \* ARABIC ">
-        <w:r>
-          <w:rPr>
-            <w:noProof/>
-          </w:rPr>
-          <w:t>5</w:t>
-        </w:r>
-      </w:fldSimple>
+      <w:r>
+        <w:fldChar w:fldCharType="begin"/>
+      </w:r>
+      <w:r>
+        <w:instrText xml:space="preserve"> SEQ Figure \* ARABIC </w:instrText>
+      </w:r>
+      <w:r>
+        <w:fldChar w:fldCharType="separate"/>
+      </w:r>
+      <w:r>
+        <w:rPr>
+          <w:noProof/>
+        </w:rPr>
+        <w:t>5</w:t>
+      </w:r>
+      <w:r>
+        <w:rPr>
+          <w:noProof/>
+        </w:rPr>
+        <w:fldChar w:fldCharType="end"/>
+      </w:r>
     </w:p>
     <w:p>
       <w:pPr>
@@ -1866,25 +1944,51 @@
       <w:r>
         <w:t xml:space="preserve">                                                   Figure </w:t>
       </w:r>
-      <w:fldSimple w:instr=" SEQ Figure \* ARABIC ">
-        <w:r>
-          <w:rPr>
-            <w:noProof/>
-          </w:rPr>
-          <w:t>6</w:t>
-        </w:r>
-      </w:fldSimple>
+      <w:r>
+        <w:fldChar w:fldCharType="begin"/>
+      </w:r>
+      <w:r>
+        <w:instrText xml:space="preserve"> SEQ Figure \* ARABIC </w:instrText>
+      </w:r>
+      <w:r>
+        <w:fldChar w:fldCharType="separate"/>
+      </w:r>
+      <w:r>
+        <w:rPr>
+          <w:noProof/>
+        </w:rPr>
+        <w:t>6</w:t>
+      </w:r>
+      <w:r>
+        <w:rPr>
+          <w:noProof/>
+        </w:rPr>
+        <w:fldChar w:fldCharType="end"/>
+      </w:r>
       <w:r>
         <w:t xml:space="preserve">                                                                                                  Figure </w:t>
       </w:r>
-      <w:fldSimple w:instr=" SEQ Figure \* ARABIC ">
-        <w:r>
-          <w:rPr>
-            <w:noProof/>
-          </w:rPr>
-          <w:t>7</w:t>
-        </w:r>
-      </w:fldSimple>
+      <w:r>
+        <w:fldChar w:fldCharType="begin"/>
+      </w:r>
+      <w:r>
+        <w:instrText xml:space="preserve"> SEQ Figure \* ARABIC </w:instrText>
+      </w:r>
+      <w:r>
+        <w:fldChar w:fldCharType="separate"/>
+      </w:r>
+      <w:r>
+        <w:rPr>
+          <w:noProof/>
+        </w:rPr>
+        <w:t>7</w:t>
+      </w:r>
+      <w:r>
+        <w:rPr>
+          <w:noProof/>
+        </w:rPr>
+        <w:fldChar w:fldCharType="end"/>
+      </w:r>
     </w:p>
     <w:p>
       <w:pPr>
@@ -2036,25 +2140,54 @@
       <w:r>
         <w:t xml:space="preserve">                                                   Figure </w:t>
       </w:r>
-      <w:fldSimple w:instr=" SEQ Figure \* ARABIC ">
-        <w:r>
-          <w:rPr>
-            <w:noProof/>
-          </w:rPr>
-          <w:t>8</w:t>
-        </w:r>
-      </w:fldSimple>
+      <w:r>
+        <w:fldChar w:fldCharType="begin"/>
+      </w:r>
+      <w:r>
+        <w:instrText xml:space="preserve"> SEQ Figure \* ARABIC </w:instrText>
+      </w:r>
+      <w:r>
+        <w:fldChar w:fldCharType="separate"/>
+      </w:r>
+      <w:r>
+        <w:rPr>
+          <w:noProof/>
+        </w:rPr>
+        <w:t>8</w:t>
+      </w:r>
+      <w:r>
+        <w:rPr>
+          <w:noProof/>
+        </w:rPr>
+        <w:fldChar w:fldCharType="end"/>
+      </w:r>
       <w:r>
         <w:t xml:space="preserve">                                                                                                  Figure </w:t>
       </w:r>
-      <w:fldSimple w:instr=" SEQ Figure \* ARABIC ">
-        <w:r>
-          <w:rPr>
-            <w:noProof/>
-          </w:rPr>
-          <w:t>9</w:t>
-        </w:r>
-      </w:fldSimple>
+      <w:r>
+        <w:fldChar w:fldCharType="begin"/>
+      </w:r>
+      <w:r>
+        <w:instrText xml:space="preserve"> SEQ Figure \* </w:instrText>
+      </w:r>
+      <w:r>
+        <w:instrText xml:space="preserve">ARABIC </w:instrText>
+      </w:r>
+      <w:r>
+        <w:fldChar w:fldCharType="separate"/>
+      </w:r>
+      <w:r>
+        <w:rPr>
+          <w:noProof/>
+        </w:rPr>
+        <w:t>9</w:t>
+      </w:r>
+      <w:r>
+        <w:rPr>
+          <w:noProof/>
+        </w:rPr>
+        <w:fldChar w:fldCharType="end"/>
+      </w:r>
     </w:p>
     <w:p>
       <w:pPr>
@@ -2531,14 +2664,27 @@
       <w:r>
         <w:t xml:space="preserve">Table </w:t>
       </w:r>
-      <w:fldSimple w:instr=" SEQ Table \* ARABIC ">
-        <w:r>
-          <w:rPr>
-            <w:noProof/>
-          </w:rPr>
-          <w:t>2</w:t>
-        </w:r>
-      </w:fldSimple>
+      <w:r>
+        <w:fldChar w:fldCharType="begin"/>
+      </w:r>
+      <w:r>
+        <w:instrText xml:space="preserve"> SEQ Table \* ARABIC </w:instrText>
+      </w:r>
+      <w:r>
+        <w:fldChar w:fldCharType="separate"/>
+      </w:r>
+      <w:r>
+        <w:rPr>
+          <w:noProof/>
+        </w:rPr>
+        <w:t>2</w:t>
+      </w:r>
+      <w:r>
+        <w:rPr>
+          <w:noProof/>
+        </w:rPr>
+        <w:fldChar w:fldCharType="end"/>
+      </w:r>
     </w:p>
     <w:p>
       <w:pPr>
@@ -2589,23 +2735,7 @@
           <w:sz w:val="24"/>
           <w:szCs w:val="24"/>
         </w:rPr>
-        <w:t>the selected words</w:t>
-      </w:r>
-      <w:r>
-        <w:rPr>
-          <w:rFonts w:ascii="Times New Roman" w:hAnsi="Times New Roman" w:cs="Times New Roman"/>
-          <w:sz w:val="24"/>
-          <w:szCs w:val="24"/>
-        </w:rPr>
-        <w:t xml:space="preserve"> above</w:t>
-      </w:r>
-      <w:r>
-        <w:rPr>
-          <w:rFonts w:ascii="Times New Roman" w:hAnsi="Times New Roman" w:cs="Times New Roman"/>
-          <w:sz w:val="24"/>
-          <w:szCs w:val="24"/>
-        </w:rPr>
-        <w:t>, we compared high rated hotels and low rated hotels in Madison area.</w:t>
+        <w:t>the selected words above, we compared high rated hotels and low rated hotels in Madison area.</w:t>
       </w:r>
     </w:p>
     <w:p>
@@ -2893,14 +3023,27 @@
       <w:r>
         <w:t xml:space="preserve">Figure </w:t>
       </w:r>
-      <w:fldSimple w:instr=" SEQ Figure \* ARABIC ">
-        <w:r>
-          <w:rPr>
-            <w:noProof/>
-          </w:rPr>
-          <w:t>10</w:t>
-        </w:r>
-      </w:fldSimple>
+      <w:r>
+        <w:fldChar w:fldCharType="begin"/>
+      </w:r>
+      <w:r>
+        <w:instrText xml:space="preserve"> SEQ Figure \* ARABIC </w:instrText>
+      </w:r>
+      <w:r>
+        <w:fldChar w:fldCharType="separate"/>
+      </w:r>
+      <w:r>
+        <w:rPr>
+          <w:noProof/>
+        </w:rPr>
+        <w:t>10</w:t>
+      </w:r>
+      <w:r>
+        <w:rPr>
+          <w:noProof/>
+        </w:rPr>
+        <w:fldChar w:fldCharType="end"/>
+      </w:r>
     </w:p>
     <w:p>
       <w:pPr>
@@ -2926,15 +3069,173 @@
           <w:sz w:val="24"/>
           <w:szCs w:val="24"/>
         </w:rPr>
-        <w:t xml:space="preserve">Figure 10, we noticed that the word frequency proportions between are quite different </w:t>
-      </w:r>
-      <w:r>
-        <w:rPr>
-          <w:rFonts w:ascii="Times New Roman" w:hAnsi="Times New Roman" w:cs="Times New Roman"/>
-          <w:sz w:val="24"/>
-          <w:szCs w:val="24"/>
-        </w:rPr>
-        <w:t>Money breakfast parking location comfortable spacious</w:t>
+        <w:t xml:space="preserve">Figure 10, we noticed that the frequency proportions between </w:t>
+      </w:r>
+      <w:r>
+        <w:rPr>
+          <w:rFonts w:ascii="Times New Roman" w:hAnsi="Times New Roman" w:cs="Times New Roman"/>
+          <w:sz w:val="24"/>
+          <w:szCs w:val="24"/>
+        </w:rPr>
+        <w:t>high rated hotels and low rated hotels quite different in the words, ‘m</w:t>
+      </w:r>
+      <w:r>
+        <w:rPr>
+          <w:rFonts w:ascii="Times New Roman" w:hAnsi="Times New Roman" w:cs="Times New Roman"/>
+          <w:sz w:val="24"/>
+          <w:szCs w:val="24"/>
+        </w:rPr>
+        <w:t>oney</w:t>
+      </w:r>
+      <w:r>
+        <w:rPr>
+          <w:rFonts w:ascii="Times New Roman" w:hAnsi="Times New Roman" w:cs="Times New Roman"/>
+          <w:sz w:val="24"/>
+          <w:szCs w:val="24"/>
+        </w:rPr>
+        <w:t>’, ‘</w:t>
+      </w:r>
+      <w:r>
+        <w:rPr>
+          <w:rFonts w:ascii="Times New Roman" w:hAnsi="Times New Roman" w:cs="Times New Roman"/>
+          <w:sz w:val="24"/>
+          <w:szCs w:val="24"/>
+        </w:rPr>
+        <w:t>breakfast</w:t>
+      </w:r>
+      <w:r>
+        <w:rPr>
+          <w:rFonts w:ascii="Times New Roman" w:hAnsi="Times New Roman" w:cs="Times New Roman"/>
+          <w:sz w:val="24"/>
+          <w:szCs w:val="24"/>
+        </w:rPr>
+        <w:t>’,</w:t>
+      </w:r>
+      <w:r>
+        <w:rPr>
+          <w:rFonts w:ascii="Times New Roman" w:hAnsi="Times New Roman" w:cs="Times New Roman"/>
+          <w:sz w:val="24"/>
+          <w:szCs w:val="24"/>
+        </w:rPr>
+        <w:t xml:space="preserve"> </w:t>
+      </w:r>
+      <w:r>
+        <w:rPr>
+          <w:rFonts w:ascii="Times New Roman" w:hAnsi="Times New Roman" w:cs="Times New Roman"/>
+          <w:sz w:val="24"/>
+          <w:szCs w:val="24"/>
+        </w:rPr>
+        <w:t>‘</w:t>
+      </w:r>
+      <w:r>
+        <w:rPr>
+          <w:rFonts w:ascii="Times New Roman" w:hAnsi="Times New Roman" w:cs="Times New Roman"/>
+          <w:sz w:val="24"/>
+          <w:szCs w:val="24"/>
+        </w:rPr>
+        <w:t>parking</w:t>
+      </w:r>
+      <w:r>
+        <w:rPr>
+          <w:rFonts w:ascii="Times New Roman" w:hAnsi="Times New Roman" w:cs="Times New Roman"/>
+          <w:sz w:val="24"/>
+          <w:szCs w:val="24"/>
+        </w:rPr>
+        <w:t>’, ‘</w:t>
+      </w:r>
+      <w:r>
+        <w:rPr>
+          <w:rFonts w:ascii="Times New Roman" w:hAnsi="Times New Roman" w:cs="Times New Roman"/>
+          <w:sz w:val="24"/>
+          <w:szCs w:val="24"/>
+        </w:rPr>
+        <w:t>location</w:t>
+      </w:r>
+      <w:r>
+        <w:rPr>
+          <w:rFonts w:ascii="Times New Roman" w:hAnsi="Times New Roman" w:cs="Times New Roman"/>
+          <w:sz w:val="24"/>
+          <w:szCs w:val="24"/>
+        </w:rPr>
+        <w:t>’,</w:t>
+      </w:r>
+      <w:r>
+        <w:rPr>
+          <w:rFonts w:ascii="Times New Roman" w:hAnsi="Times New Roman" w:cs="Times New Roman"/>
+          <w:sz w:val="24"/>
+          <w:szCs w:val="24"/>
+        </w:rPr>
+        <w:t xml:space="preserve"> </w:t>
+      </w:r>
+      <w:r>
+        <w:rPr>
+          <w:rFonts w:ascii="Times New Roman" w:hAnsi="Times New Roman" w:cs="Times New Roman"/>
+          <w:sz w:val="24"/>
+          <w:szCs w:val="24"/>
+        </w:rPr>
+        <w:t>‘</w:t>
+      </w:r>
+      <w:r>
+        <w:rPr>
+          <w:rFonts w:ascii="Times New Roman" w:hAnsi="Times New Roman" w:cs="Times New Roman"/>
+          <w:sz w:val="24"/>
+          <w:szCs w:val="24"/>
+        </w:rPr>
+        <w:t>comfortable</w:t>
+      </w:r>
+      <w:r>
+        <w:rPr>
+          <w:rFonts w:ascii="Times New Roman" w:hAnsi="Times New Roman" w:cs="Times New Roman"/>
+          <w:sz w:val="24"/>
+          <w:szCs w:val="24"/>
+        </w:rPr>
+        <w:t>’, ‘</w:t>
+      </w:r>
+      <w:r>
+        <w:rPr>
+          <w:rFonts w:ascii="Times New Roman" w:hAnsi="Times New Roman" w:cs="Times New Roman"/>
+          <w:sz w:val="24"/>
+          <w:szCs w:val="24"/>
+        </w:rPr>
+        <w:t>spacious</w:t>
+      </w:r>
+      <w:r>
+        <w:rPr>
+          <w:rFonts w:ascii="Times New Roman" w:hAnsi="Times New Roman" w:cs="Times New Roman"/>
+          <w:sz w:val="24"/>
+          <w:szCs w:val="24"/>
+        </w:rPr>
+        <w:t xml:space="preserve">’. </w:t>
+      </w:r>
+    </w:p>
+    <w:p>
+      <w:pPr>
+        <w:spacing w:line="240" w:lineRule="auto"/>
+        <w:jc w:val="both"/>
+        <w:rPr>
+          <w:rFonts w:ascii="Times New Roman" w:hAnsi="Times New Roman" w:cs="Times New Roman"/>
+          <w:sz w:val="24"/>
+          <w:szCs w:val="24"/>
+        </w:rPr>
+      </w:pPr>
+    </w:p>
+    <w:p>
+      <w:pPr>
+        <w:spacing w:line="240" w:lineRule="auto"/>
+        <w:jc w:val="both"/>
+        <w:rPr>
+          <w:rFonts w:ascii="Times New Roman" w:hAnsi="Times New Roman" w:cs="Times New Roman"/>
+          <w:sz w:val="24"/>
+          <w:szCs w:val="24"/>
+        </w:rPr>
+      </w:pPr>
+      <w:r>
+        <w:rPr>
+          <w:rFonts w:ascii="Times New Roman" w:hAnsi="Times New Roman" w:cs="Times New Roman"/>
+          <w:sz w:val="24"/>
+          <w:szCs w:val="24"/>
+        </w:rPr>
+        <w:t xml:space="preserve">are quite different </w:t>
       </w:r>
     </w:p>
     <w:p>
@@ -3497,6 +3798,7 @@
   <w:style w:type="character" w:default="1" w:styleId="DefaultParagraphFont">
     <w:name w:val="Default Paragraph Font"/>
     <w:uiPriority w:val="1"/>
+    <w:semiHidden/>
     <w:unhideWhenUsed/>
   </w:style>
   <w:style w:type="table" w:default="1" w:styleId="TableNormal">

</xml_diff>

<commit_message>
adding more contents in ExecSummary
</commit_message>
<xml_diff>
--- a/ExecSummary.docx
+++ b/ExecSummary.docx
@@ -106,7 +106,7 @@
           <w:sz w:val="24"/>
           <w:szCs w:val="24"/>
         </w:rPr>
-        <w:t xml:space="preserve">There are more than 40 hotels in Madison area, we had wondered which hotels are evaluated as good hotels and what made them obtain good reputation. </w:t>
+        <w:t xml:space="preserve">There are more than 40 hotels in Madison area, we wondered which hotels are evaluated as good hotels and what made them obtain good reputation. </w:t>
       </w:r>
       <w:r>
         <w:rPr>
@@ -124,7 +124,15 @@
           <w:sz w:val="24"/>
           <w:szCs w:val="24"/>
         </w:rPr>
-        <w:t xml:space="preserve"> f</w:t>
+        <w:t xml:space="preserve"> </w:t>
+      </w:r>
+      <w:r>
+        <w:rPr>
+          <w:rFonts w:ascii="Times New Roman" w:hAnsi="Times New Roman" w:cs="Times New Roman"/>
+          <w:sz w:val="24"/>
+          <w:szCs w:val="24"/>
+        </w:rPr>
+        <w:t>f</w:t>
       </w:r>
       <w:r>
         <w:rPr>
@@ -955,28 +963,52 @@
       <w:pPr>
         <w:pStyle w:val="Caption"/>
         <w:jc w:val="center"/>
-      </w:pPr>
-      <w:r>
+        <w:rPr>
+          <w:sz w:val="16"/>
+          <w:szCs w:val="16"/>
+        </w:rPr>
+      </w:pPr>
+      <w:r>
+        <w:rPr>
+          <w:sz w:val="16"/>
+          <w:szCs w:val="16"/>
+        </w:rPr>
         <w:t xml:space="preserve">Table </w:t>
       </w:r>
       <w:r>
+        <w:rPr>
+          <w:sz w:val="16"/>
+          <w:szCs w:val="16"/>
+        </w:rPr>
         <w:fldChar w:fldCharType="begin"/>
       </w:r>
       <w:r>
+        <w:rPr>
+          <w:sz w:val="16"/>
+          <w:szCs w:val="16"/>
+        </w:rPr>
         <w:instrText xml:space="preserve"> SEQ Table \* ARABIC </w:instrText>
       </w:r>
       <w:r>
+        <w:rPr>
+          <w:sz w:val="16"/>
+          <w:szCs w:val="16"/>
+        </w:rPr>
         <w:fldChar w:fldCharType="separate"/>
       </w:r>
       <w:r>
         <w:rPr>
           <w:noProof/>
+          <w:sz w:val="16"/>
+          <w:szCs w:val="16"/>
         </w:rPr>
         <w:t>1</w:t>
       </w:r>
       <w:r>
         <w:rPr>
           <w:noProof/>
+          <w:sz w:val="16"/>
+          <w:szCs w:val="16"/>
         </w:rPr>
         <w:fldChar w:fldCharType="end"/>
       </w:r>
@@ -1277,23 +1309,79 @@
       <w:pPr>
         <w:pStyle w:val="Caption"/>
         <w:jc w:val="both"/>
-      </w:pPr>
-      <w:r>
-        <w:t xml:space="preserve">                                                 </w:t>
-      </w:r>
-      <w:r>
+        <w:rPr>
+          <w:sz w:val="16"/>
+          <w:szCs w:val="16"/>
+        </w:rPr>
+      </w:pPr>
+      <w:r>
+        <w:rPr>
+          <w:sz w:val="16"/>
+          <w:szCs w:val="16"/>
+        </w:rPr>
+        <w:t xml:space="preserve">                                          </w:t>
+      </w:r>
+      <w:r>
+        <w:rPr>
+          <w:sz w:val="16"/>
+          <w:szCs w:val="16"/>
+        </w:rPr>
+        <w:t xml:space="preserve">               </w:t>
+      </w:r>
+      <w:r>
+        <w:rPr>
+          <w:sz w:val="16"/>
+          <w:szCs w:val="16"/>
+        </w:rPr>
+        <w:t xml:space="preserve">       </w:t>
+      </w:r>
+      <w:r>
+        <w:rPr>
+          <w:sz w:val="16"/>
+          <w:szCs w:val="16"/>
+        </w:rPr>
         <w:t xml:space="preserve">Figure </w:t>
       </w:r>
       <w:r>
+        <w:rPr>
+          <w:sz w:val="16"/>
+          <w:szCs w:val="16"/>
+        </w:rPr>
         <w:t>1</w:t>
       </w:r>
       <w:r>
-        <w:t xml:space="preserve">                                                                                              </w:t>
-      </w:r>
-      <w:r>
+        <w:rPr>
+          <w:sz w:val="16"/>
+          <w:szCs w:val="16"/>
+        </w:rPr>
+        <w:t xml:space="preserve">                                                          </w:t>
+      </w:r>
+      <w:r>
+        <w:rPr>
+          <w:sz w:val="16"/>
+          <w:szCs w:val="16"/>
+        </w:rPr>
+        <w:t xml:space="preserve">       </w:t>
+      </w:r>
+      <w:r>
+        <w:rPr>
+          <w:sz w:val="16"/>
+          <w:szCs w:val="16"/>
+        </w:rPr>
+        <w:t xml:space="preserve">                                    </w:t>
+      </w:r>
+      <w:r>
+        <w:rPr>
+          <w:sz w:val="16"/>
+          <w:szCs w:val="16"/>
+        </w:rPr>
         <w:t xml:space="preserve">Figure </w:t>
       </w:r>
       <w:r>
+        <w:rPr>
+          <w:sz w:val="16"/>
+          <w:szCs w:val="16"/>
+        </w:rPr>
         <w:t>2</w:t>
       </w:r>
     </w:p>
@@ -1546,17 +1634,51 @@
       <w:pPr>
         <w:pStyle w:val="Caption"/>
         <w:jc w:val="both"/>
-      </w:pPr>
-      <w:r>
-        <w:t xml:space="preserve">                                                 Figure </w:t>
-      </w:r>
-      <w:r>
+        <w:rPr>
+          <w:sz w:val="16"/>
+          <w:szCs w:val="16"/>
+        </w:rPr>
+      </w:pPr>
+      <w:r>
+        <w:rPr>
+          <w:sz w:val="16"/>
+          <w:szCs w:val="16"/>
+        </w:rPr>
+        <w:t xml:space="preserve">                                           </w:t>
+      </w:r>
+      <w:r>
+        <w:rPr>
+          <w:sz w:val="16"/>
+          <w:szCs w:val="16"/>
+        </w:rPr>
+        <w:t xml:space="preserve">                   </w:t>
+      </w:r>
+      <w:r>
+        <w:rPr>
+          <w:sz w:val="16"/>
+          <w:szCs w:val="16"/>
+        </w:rPr>
+        <w:t xml:space="preserve">      Figure </w:t>
+      </w:r>
+      <w:r>
+        <w:rPr>
+          <w:sz w:val="16"/>
+          <w:szCs w:val="16"/>
+        </w:rPr>
         <w:t>3</w:t>
       </w:r>
       <w:r>
+        <w:rPr>
+          <w:sz w:val="16"/>
+          <w:szCs w:val="16"/>
+        </w:rPr>
         <w:t xml:space="preserve">                                                                                               Figure </w:t>
       </w:r>
       <w:r>
+        <w:rPr>
+          <w:sz w:val="16"/>
+          <w:szCs w:val="16"/>
+        </w:rPr>
         <w:t>4</w:t>
       </w:r>
     </w:p>
@@ -1712,17 +1834,65 @@
     <w:p>
       <w:pPr>
         <w:pStyle w:val="Caption"/>
-      </w:pPr>
-      <w:r>
-        <w:t xml:space="preserve">                                                   Figure </w:t>
-      </w:r>
-      <w:r>
+        <w:rPr>
+          <w:sz w:val="16"/>
+          <w:szCs w:val="16"/>
+        </w:rPr>
+      </w:pPr>
+      <w:r>
+        <w:rPr>
+          <w:sz w:val="16"/>
+          <w:szCs w:val="16"/>
+        </w:rPr>
+        <w:t xml:space="preserve">                                          </w:t>
+      </w:r>
+      <w:r>
+        <w:rPr>
+          <w:sz w:val="16"/>
+          <w:szCs w:val="16"/>
+        </w:rPr>
+        <w:t xml:space="preserve">                 </w:t>
+      </w:r>
+      <w:r>
+        <w:rPr>
+          <w:sz w:val="16"/>
+          <w:szCs w:val="16"/>
+        </w:rPr>
+        <w:t xml:space="preserve">         Figure </w:t>
+      </w:r>
+      <w:r>
+        <w:rPr>
+          <w:sz w:val="16"/>
+          <w:szCs w:val="16"/>
+        </w:rPr>
         <w:t>5</w:t>
       </w:r>
       <w:r>
-        <w:t xml:space="preserve">                                                                                                  Figure </w:t>
-      </w:r>
-      <w:r>
+        <w:rPr>
+          <w:sz w:val="16"/>
+          <w:szCs w:val="16"/>
+        </w:rPr>
+        <w:t xml:space="preserve">                                                                      </w:t>
+      </w:r>
+      <w:r>
+        <w:rPr>
+          <w:sz w:val="16"/>
+          <w:szCs w:val="16"/>
+        </w:rPr>
+        <w:t xml:space="preserve">   </w:t>
+      </w:r>
+      <w:r>
+        <w:rPr>
+          <w:sz w:val="16"/>
+          <w:szCs w:val="16"/>
+        </w:rPr>
+        <w:t xml:space="preserve">                            Figure </w:t>
+      </w:r>
+      <w:r>
+        <w:rPr>
+          <w:sz w:val="16"/>
+          <w:szCs w:val="16"/>
+        </w:rPr>
         <w:t>6</w:t>
       </w:r>
     </w:p>
@@ -1872,17 +2042,51 @@
       <w:pPr>
         <w:pStyle w:val="Caption"/>
         <w:jc w:val="both"/>
-      </w:pPr>
-      <w:r>
+        <w:rPr>
+          <w:sz w:val="16"/>
+          <w:szCs w:val="16"/>
+        </w:rPr>
+      </w:pPr>
+      <w:r>
+        <w:rPr>
+          <w:sz w:val="16"/>
+          <w:szCs w:val="16"/>
+        </w:rPr>
         <w:t xml:space="preserve">                                                   Figure </w:t>
       </w:r>
       <w:r>
+        <w:rPr>
+          <w:sz w:val="16"/>
+          <w:szCs w:val="16"/>
+        </w:rPr>
         <w:t>7</w:t>
       </w:r>
       <w:r>
-        <w:t xml:space="preserve">                                                                                                  Figure </w:t>
-      </w:r>
-      <w:r>
+        <w:rPr>
+          <w:sz w:val="16"/>
+          <w:szCs w:val="16"/>
+        </w:rPr>
+        <w:t xml:space="preserve">                                                                   </w:t>
+      </w:r>
+      <w:r>
+        <w:rPr>
+          <w:sz w:val="16"/>
+          <w:szCs w:val="16"/>
+        </w:rPr>
+        <w:t xml:space="preserve">                         </w:t>
+      </w:r>
+      <w:r>
+        <w:rPr>
+          <w:sz w:val="16"/>
+          <w:szCs w:val="16"/>
+        </w:rPr>
+        <w:t xml:space="preserve">                               Figure </w:t>
+      </w:r>
+      <w:r>
+        <w:rPr>
+          <w:sz w:val="16"/>
+          <w:szCs w:val="16"/>
+        </w:rPr>
         <w:t>8</w:t>
       </w:r>
     </w:p>
@@ -2312,9 +2516,9 @@
           <w:noProof/>
         </w:rPr>
         <w:drawing>
-          <wp:inline distT="0" distB="0" distL="0" distR="0" wp14:anchorId="0319EBB8" wp14:editId="10E6618F">
-            <wp:extent cx="3041650" cy="413517"/>
-            <wp:effectExtent l="0" t="0" r="6350" b="5715"/>
+          <wp:inline distT="0" distB="0" distL="0" distR="0" wp14:anchorId="0319EBB8" wp14:editId="54D03A3A">
+            <wp:extent cx="2918764" cy="396810"/>
+            <wp:effectExtent l="0" t="0" r="0" b="3810"/>
             <wp:docPr id="12" name="Picture 12"/>
             <wp:cNvGraphicFramePr>
               <a:graphicFrameLocks xmlns:a="http://schemas.openxmlformats.org/drawingml/2006/main" noChangeAspect="1"/>
@@ -2335,7 +2539,7 @@
                   <pic:spPr>
                     <a:xfrm>
                       <a:off x="0" y="0"/>
-                      <a:ext cx="3073245" cy="417812"/>
+                      <a:ext cx="2996433" cy="407369"/>
                     </a:xfrm>
                     <a:prstGeom prst="rect">
                       <a:avLst/>
@@ -2354,31 +2558,51 @@
         <w:jc w:val="center"/>
         <w:rPr>
           <w:rFonts w:ascii="Times New Roman" w:hAnsi="Times New Roman" w:cs="Times New Roman"/>
-          <w:sz w:val="24"/>
-          <w:szCs w:val="24"/>
-        </w:rPr>
-      </w:pPr>
-      <w:r>
+          <w:sz w:val="22"/>
+          <w:szCs w:val="22"/>
+        </w:rPr>
+      </w:pPr>
+      <w:r>
+        <w:rPr>
+          <w:sz w:val="16"/>
+          <w:szCs w:val="16"/>
+        </w:rPr>
         <w:t xml:space="preserve">Table </w:t>
       </w:r>
       <w:r>
+        <w:rPr>
+          <w:sz w:val="16"/>
+          <w:szCs w:val="16"/>
+        </w:rPr>
         <w:fldChar w:fldCharType="begin"/>
       </w:r>
       <w:r>
+        <w:rPr>
+          <w:sz w:val="16"/>
+          <w:szCs w:val="16"/>
+        </w:rPr>
         <w:instrText xml:space="preserve"> SEQ Table \* ARABIC </w:instrText>
       </w:r>
       <w:r>
+        <w:rPr>
+          <w:sz w:val="16"/>
+          <w:szCs w:val="16"/>
+        </w:rPr>
         <w:fldChar w:fldCharType="separate"/>
       </w:r>
       <w:r>
         <w:rPr>
           <w:noProof/>
+          <w:sz w:val="16"/>
+          <w:szCs w:val="16"/>
         </w:rPr>
         <w:t>2</w:t>
       </w:r>
       <w:r>
         <w:rPr>
           <w:noProof/>
+          <w:sz w:val="16"/>
+          <w:szCs w:val="16"/>
         </w:rPr>
         <w:fldChar w:fldCharType="end"/>
       </w:r>
@@ -2708,11 +2932,23 @@
       <w:pPr>
         <w:pStyle w:val="Caption"/>
         <w:jc w:val="center"/>
-      </w:pPr>
-      <w:r>
+        <w:rPr>
+          <w:sz w:val="16"/>
+          <w:szCs w:val="16"/>
+        </w:rPr>
+      </w:pPr>
+      <w:r>
+        <w:rPr>
+          <w:sz w:val="16"/>
+          <w:szCs w:val="16"/>
+        </w:rPr>
         <w:t xml:space="preserve">Figure </w:t>
       </w:r>
       <w:r>
+        <w:rPr>
+          <w:sz w:val="16"/>
+          <w:szCs w:val="16"/>
+        </w:rPr>
         <w:t>9</w:t>
       </w:r>
     </w:p>
@@ -2936,18 +3172,18 @@
       </w:tblPr>
       <w:tblGrid>
         <w:gridCol w:w="1340"/>
-        <w:gridCol w:w="1125"/>
-        <w:gridCol w:w="1125"/>
-        <w:gridCol w:w="1125"/>
+        <w:gridCol w:w="1103"/>
+        <w:gridCol w:w="1103"/>
+        <w:gridCol w:w="1103"/>
       </w:tblGrid>
       <w:tr>
         <w:trPr>
-          <w:trHeight w:val="250"/>
+          <w:trHeight w:val="236"/>
           <w:jc w:val="center"/>
         </w:trPr>
         <w:tc>
           <w:tcPr>
-            <w:tcW w:w="1125" w:type="dxa"/>
+            <w:tcW w:w="1313" w:type="dxa"/>
           </w:tcPr>
           <w:p>
             <w:pPr>
@@ -2966,7 +3202,7 @@
         </w:tc>
         <w:tc>
           <w:tcPr>
-            <w:tcW w:w="1125" w:type="dxa"/>
+            <w:tcW w:w="1103" w:type="dxa"/>
           </w:tcPr>
           <w:p>
             <w:pPr>
@@ -2985,7 +3221,7 @@
         </w:tc>
         <w:tc>
           <w:tcPr>
-            <w:tcW w:w="1125" w:type="dxa"/>
+            <w:tcW w:w="1103" w:type="dxa"/>
           </w:tcPr>
           <w:p>
             <w:pPr>
@@ -3004,7 +3240,7 @@
         </w:tc>
         <w:tc>
           <w:tcPr>
-            <w:tcW w:w="1125" w:type="dxa"/>
+            <w:tcW w:w="1103" w:type="dxa"/>
           </w:tcPr>
           <w:p>
             <w:pPr>
@@ -3024,12 +3260,12 @@
       </w:tr>
       <w:tr>
         <w:trPr>
-          <w:trHeight w:val="250"/>
+          <w:trHeight w:val="236"/>
           <w:jc w:val="center"/>
         </w:trPr>
         <w:tc>
           <w:tcPr>
-            <w:tcW w:w="1125" w:type="dxa"/>
+            <w:tcW w:w="1313" w:type="dxa"/>
           </w:tcPr>
           <w:p>
             <w:pPr>
@@ -3048,7 +3284,7 @@
         </w:tc>
         <w:tc>
           <w:tcPr>
-            <w:tcW w:w="1125" w:type="dxa"/>
+            <w:tcW w:w="1103" w:type="dxa"/>
           </w:tcPr>
           <w:p>
             <w:pPr>
@@ -3067,7 +3303,7 @@
         </w:tc>
         <w:tc>
           <w:tcPr>
-            <w:tcW w:w="1125" w:type="dxa"/>
+            <w:tcW w:w="1103" w:type="dxa"/>
           </w:tcPr>
           <w:p>
             <w:pPr>
@@ -3086,7 +3322,7 @@
         </w:tc>
         <w:tc>
           <w:tcPr>
-            <w:tcW w:w="1125" w:type="dxa"/>
+            <w:tcW w:w="1103" w:type="dxa"/>
           </w:tcPr>
           <w:p>
             <w:pPr>
@@ -3106,12 +3342,12 @@
       </w:tr>
       <w:tr>
         <w:trPr>
-          <w:trHeight w:val="260"/>
+          <w:trHeight w:val="245"/>
           <w:jc w:val="center"/>
         </w:trPr>
         <w:tc>
           <w:tcPr>
-            <w:tcW w:w="1125" w:type="dxa"/>
+            <w:tcW w:w="1313" w:type="dxa"/>
           </w:tcPr>
           <w:p>
             <w:pPr>
@@ -3130,7 +3366,7 @@
         </w:tc>
         <w:tc>
           <w:tcPr>
-            <w:tcW w:w="1125" w:type="dxa"/>
+            <w:tcW w:w="1103" w:type="dxa"/>
           </w:tcPr>
           <w:p>
             <w:pPr>
@@ -3149,7 +3385,7 @@
         </w:tc>
         <w:tc>
           <w:tcPr>
-            <w:tcW w:w="1125" w:type="dxa"/>
+            <w:tcW w:w="1103" w:type="dxa"/>
           </w:tcPr>
           <w:p>
             <w:pPr>
@@ -3168,7 +3404,7 @@
         </w:tc>
         <w:tc>
           <w:tcPr>
-            <w:tcW w:w="1125" w:type="dxa"/>
+            <w:tcW w:w="1103" w:type="dxa"/>
           </w:tcPr>
           <w:p>
             <w:pPr>
@@ -3188,12 +3424,12 @@
       </w:tr>
       <w:tr>
         <w:trPr>
-          <w:trHeight w:val="250"/>
+          <w:trHeight w:val="236"/>
           <w:jc w:val="center"/>
         </w:trPr>
         <w:tc>
           <w:tcPr>
-            <w:tcW w:w="1125" w:type="dxa"/>
+            <w:tcW w:w="1313" w:type="dxa"/>
           </w:tcPr>
           <w:p>
             <w:pPr>
@@ -3212,7 +3448,7 @@
         </w:tc>
         <w:tc>
           <w:tcPr>
-            <w:tcW w:w="1125" w:type="dxa"/>
+            <w:tcW w:w="1103" w:type="dxa"/>
           </w:tcPr>
           <w:p>
             <w:pPr>
@@ -3231,7 +3467,7 @@
         </w:tc>
         <w:tc>
           <w:tcPr>
-            <w:tcW w:w="1125" w:type="dxa"/>
+            <w:tcW w:w="1103" w:type="dxa"/>
           </w:tcPr>
           <w:p>
             <w:pPr>
@@ -3250,7 +3486,7 @@
         </w:tc>
         <w:tc>
           <w:tcPr>
-            <w:tcW w:w="1125" w:type="dxa"/>
+            <w:tcW w:w="1103" w:type="dxa"/>
           </w:tcPr>
           <w:p>
             <w:pPr>
@@ -3270,12 +3506,12 @@
       </w:tr>
       <w:tr>
         <w:trPr>
-          <w:trHeight w:val="250"/>
+          <w:trHeight w:val="236"/>
           <w:jc w:val="center"/>
         </w:trPr>
         <w:tc>
           <w:tcPr>
-            <w:tcW w:w="1125" w:type="dxa"/>
+            <w:tcW w:w="1313" w:type="dxa"/>
           </w:tcPr>
           <w:p>
             <w:pPr>
@@ -3294,7 +3530,7 @@
         </w:tc>
         <w:tc>
           <w:tcPr>
-            <w:tcW w:w="1125" w:type="dxa"/>
+            <w:tcW w:w="1103" w:type="dxa"/>
           </w:tcPr>
           <w:p>
             <w:pPr>
@@ -3313,7 +3549,7 @@
         </w:tc>
         <w:tc>
           <w:tcPr>
-            <w:tcW w:w="1125" w:type="dxa"/>
+            <w:tcW w:w="1103" w:type="dxa"/>
           </w:tcPr>
           <w:p>
             <w:pPr>
@@ -3332,7 +3568,7 @@
         </w:tc>
         <w:tc>
           <w:tcPr>
-            <w:tcW w:w="1125" w:type="dxa"/>
+            <w:tcW w:w="1103" w:type="dxa"/>
           </w:tcPr>
           <w:p>
             <w:pPr>
@@ -3352,12 +3588,12 @@
       </w:tr>
       <w:tr>
         <w:trPr>
-          <w:trHeight w:val="250"/>
+          <w:trHeight w:val="236"/>
           <w:jc w:val="center"/>
         </w:trPr>
         <w:tc>
           <w:tcPr>
-            <w:tcW w:w="1125" w:type="dxa"/>
+            <w:tcW w:w="1313" w:type="dxa"/>
           </w:tcPr>
           <w:p>
             <w:pPr>
@@ -3376,7 +3612,7 @@
         </w:tc>
         <w:tc>
           <w:tcPr>
-            <w:tcW w:w="1125" w:type="dxa"/>
+            <w:tcW w:w="1103" w:type="dxa"/>
           </w:tcPr>
           <w:p>
             <w:pPr>
@@ -3395,7 +3631,7 @@
         </w:tc>
         <w:tc>
           <w:tcPr>
-            <w:tcW w:w="1125" w:type="dxa"/>
+            <w:tcW w:w="1103" w:type="dxa"/>
           </w:tcPr>
           <w:p>
             <w:pPr>
@@ -3414,7 +3650,7 @@
         </w:tc>
         <w:tc>
           <w:tcPr>
-            <w:tcW w:w="1125" w:type="dxa"/>
+            <w:tcW w:w="1103" w:type="dxa"/>
           </w:tcPr>
           <w:p>
             <w:pPr>
@@ -3434,12 +3670,12 @@
       </w:tr>
       <w:tr>
         <w:trPr>
-          <w:trHeight w:val="250"/>
+          <w:trHeight w:val="236"/>
           <w:jc w:val="center"/>
         </w:trPr>
         <w:tc>
           <w:tcPr>
-            <w:tcW w:w="1125" w:type="dxa"/>
+            <w:tcW w:w="1313" w:type="dxa"/>
           </w:tcPr>
           <w:p>
             <w:pPr>
@@ -3458,7 +3694,7 @@
         </w:tc>
         <w:tc>
           <w:tcPr>
-            <w:tcW w:w="1125" w:type="dxa"/>
+            <w:tcW w:w="1103" w:type="dxa"/>
           </w:tcPr>
           <w:p>
             <w:pPr>
@@ -3477,7 +3713,7 @@
         </w:tc>
         <w:tc>
           <w:tcPr>
-            <w:tcW w:w="1125" w:type="dxa"/>
+            <w:tcW w:w="1103" w:type="dxa"/>
           </w:tcPr>
           <w:p>
             <w:pPr>
@@ -3496,7 +3732,7 @@
         </w:tc>
         <w:tc>
           <w:tcPr>
-            <w:tcW w:w="1125" w:type="dxa"/>
+            <w:tcW w:w="1103" w:type="dxa"/>
           </w:tcPr>
           <w:p>
             <w:pPr>
@@ -3520,50 +3756,117 @@
       <w:pPr>
         <w:pStyle w:val="Caption"/>
         <w:jc w:val="center"/>
-      </w:pPr>
-      <w:r>
+        <w:rPr>
+          <w:sz w:val="16"/>
+          <w:szCs w:val="16"/>
+        </w:rPr>
+      </w:pPr>
+      <w:r>
+        <w:rPr>
+          <w:sz w:val="16"/>
+          <w:szCs w:val="16"/>
+        </w:rPr>
         <w:t xml:space="preserve">Table </w:t>
       </w:r>
       <w:r>
+        <w:rPr>
+          <w:sz w:val="16"/>
+          <w:szCs w:val="16"/>
+        </w:rPr>
         <w:fldChar w:fldCharType="begin"/>
       </w:r>
       <w:r>
+        <w:rPr>
+          <w:sz w:val="16"/>
+          <w:szCs w:val="16"/>
+        </w:rPr>
         <w:instrText xml:space="preserve"> SEQ Table \* ARABIC </w:instrText>
       </w:r>
       <w:r>
+        <w:rPr>
+          <w:sz w:val="16"/>
+          <w:szCs w:val="16"/>
+        </w:rPr>
         <w:fldChar w:fldCharType="separate"/>
       </w:r>
       <w:r>
         <w:rPr>
           <w:noProof/>
+          <w:sz w:val="16"/>
+          <w:szCs w:val="16"/>
         </w:rPr>
         <w:t>3</w:t>
       </w:r>
       <w:r>
+        <w:rPr>
+          <w:sz w:val="16"/>
+          <w:szCs w:val="16"/>
+        </w:rPr>
         <w:fldChar w:fldCharType="end"/>
       </w:r>
       <w:r>
+        <w:rPr>
+          <w:sz w:val="16"/>
+          <w:szCs w:val="16"/>
+        </w:rPr>
         <w:t>. p-value for Proportion Test</w:t>
       </w:r>
     </w:p>
     <w:p>
       <w:pPr>
         <w:spacing w:line="240" w:lineRule="auto"/>
+        <w:jc w:val="both"/>
+        <w:rPr>
+          <w:rFonts w:ascii="Times New Roman" w:hAnsi="Times New Roman" w:cs="Times New Roman"/>
+          <w:sz w:val="24"/>
+          <w:szCs w:val="24"/>
+        </w:rPr>
+      </w:pPr>
+      <w:r>
+        <w:rPr>
+          <w:rFonts w:ascii="Times New Roman" w:hAnsi="Times New Roman" w:cs="Times New Roman"/>
+          <w:color w:val="000000"/>
+          <w:sz w:val="24"/>
+          <w:szCs w:val="24"/>
+          <w:shd w:val="clear" w:color="auto" w:fill="FFFFFF"/>
+        </w:rPr>
+        <w:t xml:space="preserve">Through the proportion test, we observed that breakfast shows the largest difference. </w:t>
+      </w:r>
+      <w:r>
+        <w:rPr>
+          <w:rFonts w:ascii="Times New Roman" w:hAnsi="Times New Roman" w:cs="Times New Roman"/>
+          <w:color w:val="000000"/>
+          <w:sz w:val="24"/>
+          <w:szCs w:val="24"/>
+          <w:shd w:val="clear" w:color="auto" w:fill="FFFFFF"/>
+        </w:rPr>
+        <w:t>We also compared the distributions and the mean values of the star rate of corresponding words "money", "breakfast", "parking", "location", "comfortable" and "spacious" between low rated hotels and high rated hotels.</w:t>
+      </w:r>
+      <w:r>
+        <w:rPr>
+          <w:rFonts w:ascii="Times New Roman" w:hAnsi="Times New Roman" w:cs="Times New Roman"/>
+          <w:color w:val="000000"/>
+          <w:sz w:val="24"/>
+          <w:szCs w:val="24"/>
+          <w:shd w:val="clear" w:color="auto" w:fill="FFFFFF"/>
+        </w:rPr>
+        <w:t xml:space="preserve"> For testing the differences, we produced a box plots and performed t-tests.</w:t>
+      </w:r>
+    </w:p>
+    <w:p>
+      <w:pPr>
+        <w:keepNext/>
+        <w:spacing w:line="240" w:lineRule="auto"/>
         <w:jc w:val="center"/>
-        <w:rPr>
-          <w:rFonts w:ascii="Times New Roman" w:hAnsi="Times New Roman" w:cs="Times New Roman"/>
-          <w:sz w:val="24"/>
-          <w:szCs w:val="24"/>
-        </w:rPr>
       </w:pPr>
       <w:r>
         <w:rPr>
           <w:noProof/>
         </w:rPr>
         <w:drawing>
-          <wp:inline distT="0" distB="0" distL="0" distR="0" wp14:anchorId="6A008E3E" wp14:editId="760721BE">
-            <wp:extent cx="1894637" cy="1730283"/>
-            <wp:effectExtent l="0" t="0" r="0" b="3810"/>
+          <wp:inline distT="0" distB="0" distL="0" distR="0" wp14:anchorId="6A008E3E" wp14:editId="07B1BC26">
+            <wp:extent cx="1799539" cy="1643434"/>
+            <wp:effectExtent l="0" t="0" r="0" b="0"/>
             <wp:docPr id="6" name="Picture 6"/>
             <wp:cNvGraphicFramePr>
               <a:graphicFrameLocks xmlns:a="http://schemas.openxmlformats.org/drawingml/2006/main" noChangeAspect="1"/>
@@ -3584,7 +3887,7 @@
                   <pic:spPr>
                     <a:xfrm>
                       <a:off x="0" y="0"/>
-                      <a:ext cx="1952181" cy="1782835"/>
+                      <a:ext cx="1860797" cy="1699378"/>
                     </a:xfrm>
                     <a:prstGeom prst="rect">
                       <a:avLst/>
@@ -3601,9 +3904,9 @@
           <w:noProof/>
         </w:rPr>
         <w:drawing>
-          <wp:inline distT="0" distB="0" distL="0" distR="0" wp14:anchorId="0A57F897" wp14:editId="013E3B09">
-            <wp:extent cx="1912601" cy="1711757"/>
-            <wp:effectExtent l="0" t="0" r="0" b="3175"/>
+          <wp:inline distT="0" distB="0" distL="0" distR="0" wp14:anchorId="0A57F897" wp14:editId="2CA9F7BF">
+            <wp:extent cx="1822691" cy="1631289"/>
+            <wp:effectExtent l="0" t="0" r="6350" b="7620"/>
             <wp:docPr id="13" name="Picture 13"/>
             <wp:cNvGraphicFramePr>
               <a:graphicFrameLocks xmlns:a="http://schemas.openxmlformats.org/drawingml/2006/main" noChangeAspect="1"/>
@@ -3624,7 +3927,7 @@
                   <pic:spPr>
                     <a:xfrm>
                       <a:off x="0" y="0"/>
-                      <a:ext cx="1950825" cy="1745967"/>
+                      <a:ext cx="1877164" cy="1680042"/>
                     </a:xfrm>
                     <a:prstGeom prst="rect">
                       <a:avLst/>
@@ -3641,9 +3944,9 @@
           <w:noProof/>
         </w:rPr>
         <w:drawing>
-          <wp:inline distT="0" distB="0" distL="0" distR="0" wp14:anchorId="44DCF8A7" wp14:editId="4EFEC976">
-            <wp:extent cx="1898874" cy="1741018"/>
-            <wp:effectExtent l="0" t="0" r="6350" b="0"/>
+          <wp:inline distT="0" distB="0" distL="0" distR="0" wp14:anchorId="44DCF8A7" wp14:editId="4D698533">
+            <wp:extent cx="1792224" cy="1643233"/>
+            <wp:effectExtent l="0" t="0" r="0" b="0"/>
             <wp:docPr id="14" name="Picture 14"/>
             <wp:cNvGraphicFramePr>
               <a:graphicFrameLocks xmlns:a="http://schemas.openxmlformats.org/drawingml/2006/main" noChangeAspect="1"/>
@@ -3664,7 +3967,7 @@
                   <pic:spPr>
                     <a:xfrm>
                       <a:off x="0" y="0"/>
-                      <a:ext cx="1955128" cy="1792595"/>
+                      <a:ext cx="1860817" cy="1706124"/>
                     </a:xfrm>
                     <a:prstGeom prst="rect">
                       <a:avLst/>
@@ -3681,9 +3984,9 @@
           <w:noProof/>
         </w:rPr>
         <w:drawing>
-          <wp:inline distT="0" distB="0" distL="0" distR="0" wp14:anchorId="4CF44CD5" wp14:editId="44DD33DD">
-            <wp:extent cx="1897380" cy="1719072"/>
-            <wp:effectExtent l="0" t="0" r="7620" b="0"/>
+          <wp:inline distT="0" distB="0" distL="0" distR="0" wp14:anchorId="4CF44CD5" wp14:editId="094D1F3A">
+            <wp:extent cx="1799539" cy="1630426"/>
+            <wp:effectExtent l="0" t="0" r="0" b="8255"/>
             <wp:docPr id="15" name="Picture 15"/>
             <wp:cNvGraphicFramePr>
               <a:graphicFrameLocks xmlns:a="http://schemas.openxmlformats.org/drawingml/2006/main" noChangeAspect="1"/>
@@ -3704,7 +4007,7 @@
                   <pic:spPr>
                     <a:xfrm>
                       <a:off x="0" y="0"/>
-                      <a:ext cx="1954773" cy="1771072"/>
+                      <a:ext cx="1865358" cy="1690060"/>
                     </a:xfrm>
                     <a:prstGeom prst="rect">
                       <a:avLst/>
@@ -3721,9 +4024,9 @@
           <w:noProof/>
         </w:rPr>
         <w:drawing>
-          <wp:inline distT="0" distB="0" distL="0" distR="0" wp14:anchorId="72897388" wp14:editId="2C747012">
-            <wp:extent cx="1931213" cy="1721695"/>
-            <wp:effectExtent l="0" t="0" r="0" b="0"/>
+          <wp:inline distT="0" distB="0" distL="0" distR="0" wp14:anchorId="72897388" wp14:editId="580B58CD">
+            <wp:extent cx="1828800" cy="1630393"/>
+            <wp:effectExtent l="0" t="0" r="0" b="8255"/>
             <wp:docPr id="16" name="Picture 16"/>
             <wp:cNvGraphicFramePr>
               <a:graphicFrameLocks xmlns:a="http://schemas.openxmlformats.org/drawingml/2006/main" noChangeAspect="1"/>
@@ -3744,7 +4047,7 @@
                   <pic:spPr>
                     <a:xfrm>
                       <a:off x="0" y="0"/>
-                      <a:ext cx="2037092" cy="1816088"/>
+                      <a:ext cx="1939632" cy="1729201"/>
                     </a:xfrm>
                     <a:prstGeom prst="rect">
                       <a:avLst/>
@@ -3761,8 +4064,8 @@
           <w:noProof/>
         </w:rPr>
         <w:drawing>
-          <wp:inline distT="0" distB="0" distL="0" distR="0" wp14:anchorId="118F169A" wp14:editId="4275B673">
-            <wp:extent cx="1909267" cy="1723330"/>
+          <wp:inline distT="0" distB="0" distL="0" distR="0" wp14:anchorId="143DC527" wp14:editId="4FB3B67C">
+            <wp:extent cx="1774878" cy="1602029"/>
             <wp:effectExtent l="0" t="0" r="0" b="0"/>
             <wp:docPr id="17" name="Picture 17"/>
             <wp:cNvGraphicFramePr>
@@ -3784,7 +4087,7 @@
                   <pic:spPr>
                     <a:xfrm>
                       <a:off x="0" y="0"/>
-                      <a:ext cx="2004218" cy="1809034"/>
+                      <a:ext cx="1882750" cy="1699396"/>
                     </a:xfrm>
                     <a:prstGeom prst="rect">
                       <a:avLst/>
@@ -3796,6 +4099,34 @@
           </wp:inline>
         </w:drawing>
       </w:r>
+    </w:p>
+    <w:p>
+      <w:pPr>
+        <w:pStyle w:val="Caption"/>
+        <w:jc w:val="center"/>
+        <w:rPr>
+          <w:sz w:val="16"/>
+          <w:szCs w:val="16"/>
+        </w:rPr>
+      </w:pPr>
+      <w:r>
+        <w:rPr>
+          <w:sz w:val="16"/>
+          <w:szCs w:val="16"/>
+        </w:rPr>
+        <w:t>Figure 10</w:t>
+      </w:r>
+    </w:p>
+    <w:p>
+      <w:pPr>
+        <w:spacing w:line="240" w:lineRule="auto"/>
+        <w:jc w:val="center"/>
+        <w:rPr>
+          <w:rFonts w:ascii="Times New Roman" w:hAnsi="Times New Roman" w:cs="Times New Roman"/>
+          <w:sz w:val="24"/>
+          <w:szCs w:val="24"/>
+        </w:rPr>
+      </w:pPr>
     </w:p>
     <w:tbl>
       <w:tblPr>
@@ -4129,6 +4460,7 @@
           </w:tcPr>
           <w:p>
             <w:pPr>
+              <w:keepNext/>
               <w:jc w:val="center"/>
               <w:rPr>
                 <w:rFonts w:ascii="Times New Roman" w:hAnsi="Times New Roman" w:cs="Times New Roman"/>
@@ -4150,6 +4482,36 @@
     </w:tbl>
     <w:p>
       <w:pPr>
+        <w:pStyle w:val="Caption"/>
+        <w:jc w:val="center"/>
+      </w:pPr>
+      <w:r>
+        <w:t xml:space="preserve">Table </w:t>
+      </w:r>
+      <w:r>
+        <w:fldChar w:fldCharType="begin"/>
+      </w:r>
+      <w:r>
+        <w:instrText xml:space="preserve"> SEQ Table \* ARABIC </w:instrText>
+      </w:r>
+      <w:r>
+        <w:fldChar w:fldCharType="separate"/>
+      </w:r>
+      <w:r>
+        <w:rPr>
+          <w:noProof/>
+        </w:rPr>
+        <w:t>4</w:t>
+      </w:r>
+      <w:r>
+        <w:fldChar w:fldCharType="end"/>
+      </w:r>
+      <w:r>
+        <w:t>. p-values for t.test</w:t>
+      </w:r>
+    </w:p>
+    <w:p>
+      <w:pPr>
         <w:spacing w:line="240" w:lineRule="auto"/>
         <w:jc w:val="both"/>
         <w:rPr>
@@ -4164,7 +4526,47 @@
           <w:sz w:val="24"/>
           <w:szCs w:val="24"/>
         </w:rPr>
-        <w:t xml:space="preserve"> When we look into the dataset </w:t>
+        <w:t>From Figure 10 and Table 4, w</w:t>
+      </w:r>
+      <w:r>
+        <w:rPr>
+          <w:rFonts w:ascii="Times New Roman" w:hAnsi="Times New Roman" w:cs="Times New Roman"/>
+          <w:sz w:val="24"/>
+          <w:szCs w:val="24"/>
+        </w:rPr>
+        <w:t xml:space="preserve">e observed all </w:t>
+      </w:r>
+      <w:r>
+        <w:rPr>
+          <w:rFonts w:ascii="Times New Roman" w:hAnsi="Times New Roman" w:cs="Times New Roman"/>
+          <w:sz w:val="24"/>
+          <w:szCs w:val="24"/>
+        </w:rPr>
+        <w:t>the</w:t>
+      </w:r>
+      <w:r>
+        <w:rPr>
+          <w:rFonts w:ascii="Times New Roman" w:hAnsi="Times New Roman" w:cs="Times New Roman"/>
+          <w:sz w:val="24"/>
+          <w:szCs w:val="24"/>
+        </w:rPr>
+        <w:t xml:space="preserve"> mean values of the star rate</w:t>
+      </w:r>
+      <w:r>
+        <w:rPr>
+          <w:rFonts w:ascii="Times New Roman" w:hAnsi="Times New Roman" w:cs="Times New Roman"/>
+          <w:sz w:val="24"/>
+          <w:szCs w:val="24"/>
+        </w:rPr>
+        <w:t xml:space="preserve"> between high rated hotels and low rated hotels </w:t>
+      </w:r>
+      <w:r>
+        <w:rPr>
+          <w:rFonts w:ascii="Times New Roman" w:hAnsi="Times New Roman" w:cs="Times New Roman"/>
+          <w:sz w:val="24"/>
+          <w:szCs w:val="24"/>
+        </w:rPr>
+        <w:t>are significantly different.</w:t>
       </w:r>
     </w:p>
     <w:p>
@@ -4173,12 +4575,1250 @@
         <w:jc w:val="both"/>
         <w:rPr>
           <w:rFonts w:ascii="Times New Roman" w:hAnsi="Times New Roman" w:cs="Times New Roman"/>
+          <w:sz w:val="24"/>
+          <w:szCs w:val="24"/>
+        </w:rPr>
+      </w:pPr>
+      <w:r>
+        <w:rPr>
+          <w:rFonts w:ascii="Times New Roman" w:hAnsi="Times New Roman" w:cs="Times New Roman"/>
+          <w:sz w:val="24"/>
+          <w:szCs w:val="24"/>
+        </w:rPr>
+        <w:t xml:space="preserve">AC Hotel is one of the hotels in Madison area, it is classified as one of low rated hotels; however, it has the highest average star rate among the low rated hotels. </w:t>
+      </w:r>
+      <w:r>
+        <w:rPr>
+          <w:rFonts w:ascii="Times New Roman" w:hAnsi="Times New Roman" w:cs="Times New Roman"/>
+          <w:sz w:val="24"/>
+          <w:szCs w:val="24"/>
+        </w:rPr>
+        <w:t>They obtained averagely 3.46 star</w:t>
+      </w:r>
+      <w:r>
+        <w:rPr>
+          <w:rFonts w:ascii="Times New Roman" w:hAnsi="Times New Roman" w:cs="Times New Roman"/>
+          <w:sz w:val="24"/>
+          <w:szCs w:val="24"/>
+        </w:rPr>
+        <w:t xml:space="preserve">s </w:t>
+      </w:r>
+      <w:r>
+        <w:rPr>
+          <w:rFonts w:ascii="Times New Roman" w:hAnsi="Times New Roman" w:cs="Times New Roman"/>
+          <w:sz w:val="24"/>
+          <w:szCs w:val="24"/>
+        </w:rPr>
+        <w:t xml:space="preserve">and 44 reviews from the customers. </w:t>
+      </w:r>
+      <w:r>
+        <w:rPr>
+          <w:rFonts w:ascii="Times New Roman" w:hAnsi="Times New Roman" w:cs="Times New Roman"/>
+          <w:sz w:val="24"/>
+          <w:szCs w:val="24"/>
+        </w:rPr>
+        <w:t xml:space="preserve">We compared this AC Hotel with the high rated hotels. </w:t>
+      </w:r>
+      <w:r>
+        <w:rPr>
+          <w:rFonts w:ascii="Times New Roman" w:hAnsi="Times New Roman" w:cs="Times New Roman"/>
+          <w:sz w:val="24"/>
+          <w:szCs w:val="24"/>
+        </w:rPr>
+        <w:t>For the analysis, we used all of 21 words which are concluded as significant factors.</w:t>
+      </w:r>
+      <w:r>
+        <w:rPr>
+          <w:rFonts w:ascii="Times New Roman" w:hAnsi="Times New Roman" w:cs="Times New Roman"/>
+          <w:sz w:val="24"/>
+          <w:szCs w:val="24"/>
+        </w:rPr>
+        <w:t xml:space="preserve"> We </w:t>
+      </w:r>
+      <w:r>
+        <w:rPr>
+          <w:rFonts w:ascii="Times New Roman" w:hAnsi="Times New Roman" w:cs="Times New Roman"/>
+          <w:sz w:val="24"/>
+          <w:szCs w:val="24"/>
+        </w:rPr>
+        <w:t xml:space="preserve">performed t-tests </w:t>
+      </w:r>
+      <w:r>
+        <w:rPr>
+          <w:rFonts w:ascii="Times New Roman" w:hAnsi="Times New Roman" w:cs="Times New Roman"/>
+          <w:sz w:val="24"/>
+          <w:szCs w:val="24"/>
+        </w:rPr>
+        <w:t>to see whether there are differences in average star rates</w:t>
+      </w:r>
+      <w:r>
+        <w:rPr>
+          <w:rFonts w:ascii="Times New Roman" w:hAnsi="Times New Roman" w:cs="Times New Roman"/>
+          <w:sz w:val="24"/>
+          <w:szCs w:val="24"/>
+        </w:rPr>
+        <w:t xml:space="preserve"> corresponding words</w:t>
+      </w:r>
+      <w:r>
+        <w:rPr>
+          <w:rFonts w:ascii="Times New Roman" w:hAnsi="Times New Roman" w:cs="Times New Roman"/>
+          <w:sz w:val="24"/>
+          <w:szCs w:val="24"/>
+        </w:rPr>
+        <w:t xml:space="preserve"> </w:t>
+      </w:r>
+      <w:r>
+        <w:rPr>
+          <w:rFonts w:ascii="Times New Roman" w:hAnsi="Times New Roman" w:cs="Times New Roman"/>
+          <w:sz w:val="24"/>
+          <w:szCs w:val="24"/>
+        </w:rPr>
+        <w:t>between AC Hotel and the high rated hotels.</w:t>
+      </w:r>
+      <w:r>
+        <w:rPr>
+          <w:rFonts w:ascii="Times New Roman" w:hAnsi="Times New Roman" w:cs="Times New Roman"/>
+          <w:sz w:val="24"/>
+          <w:szCs w:val="24"/>
+        </w:rPr>
+        <w:t xml:space="preserve"> </w:t>
+      </w:r>
+      <w:r>
+        <w:rPr>
+          <w:rFonts w:ascii="Times New Roman" w:hAnsi="Times New Roman" w:cs="Times New Roman"/>
+          <w:sz w:val="24"/>
+          <w:szCs w:val="24"/>
+        </w:rPr>
+        <w:t>We also</w:t>
+      </w:r>
+      <w:r>
+        <w:rPr>
+          <w:rFonts w:ascii="Times New Roman" w:hAnsi="Times New Roman" w:cs="Times New Roman"/>
+          <w:sz w:val="24"/>
+          <w:szCs w:val="24"/>
+        </w:rPr>
+        <w:t xml:space="preserve"> </w:t>
+      </w:r>
+      <w:r>
+        <w:rPr>
+          <w:rFonts w:ascii="Times New Roman" w:hAnsi="Times New Roman" w:cs="Times New Roman"/>
+          <w:sz w:val="24"/>
+          <w:szCs w:val="24"/>
+        </w:rPr>
+        <w:t>produced bar plot</w:t>
+      </w:r>
+      <w:r>
+        <w:rPr>
+          <w:rFonts w:ascii="Times New Roman" w:hAnsi="Times New Roman" w:cs="Times New Roman"/>
+          <w:sz w:val="24"/>
+          <w:szCs w:val="24"/>
+        </w:rPr>
+        <w:t>s</w:t>
+      </w:r>
+      <w:r>
+        <w:rPr>
+          <w:rFonts w:ascii="Times New Roman" w:hAnsi="Times New Roman" w:cs="Times New Roman"/>
+          <w:sz w:val="24"/>
+          <w:szCs w:val="24"/>
+        </w:rPr>
+        <w:t xml:space="preserve"> that show the frequency </w:t>
+      </w:r>
+      <w:r>
+        <w:rPr>
+          <w:rFonts w:ascii="Times New Roman" w:hAnsi="Times New Roman" w:cs="Times New Roman"/>
+          <w:sz w:val="24"/>
+          <w:szCs w:val="24"/>
+        </w:rPr>
+        <w:t>proportion</w:t>
+      </w:r>
+      <w:r>
+        <w:rPr>
+          <w:rFonts w:ascii="Times New Roman" w:hAnsi="Times New Roman" w:cs="Times New Roman"/>
+          <w:sz w:val="24"/>
+          <w:szCs w:val="24"/>
+        </w:rPr>
+        <w:t xml:space="preserve"> of each words at each star rate</w:t>
+      </w:r>
+      <w:r>
+        <w:rPr>
+          <w:rFonts w:ascii="Times New Roman" w:hAnsi="Times New Roman" w:cs="Times New Roman"/>
+          <w:sz w:val="24"/>
+          <w:szCs w:val="24"/>
+        </w:rPr>
+        <w:t xml:space="preserve"> to show whether there are differences in their distribution.</w:t>
+      </w:r>
+      <w:r>
+        <w:rPr>
+          <w:rFonts w:ascii="Times New Roman" w:hAnsi="Times New Roman" w:cs="Times New Roman"/>
+          <w:sz w:val="24"/>
+          <w:szCs w:val="24"/>
+        </w:rPr>
+        <w:t xml:space="preserve"> </w:t>
+      </w:r>
+      <w:r>
+        <w:rPr>
+          <w:rFonts w:ascii="Times New Roman" w:hAnsi="Times New Roman" w:cs="Times New Roman"/>
+          <w:sz w:val="24"/>
+          <w:szCs w:val="24"/>
+        </w:rPr>
+        <w:t>Some words like ‘booked’, ‘money’, ‘manager’, ‘spacious’, ‘pretty’ and ‘dirty’ are excluded since there is not enough number of words in AC hotel reviews.</w:t>
+      </w:r>
+    </w:p>
+    <w:p>
+      <w:pPr>
+        <w:keepNext/>
+        <w:spacing w:line="240" w:lineRule="auto"/>
+        <w:jc w:val="center"/>
+      </w:pPr>
+      <w:r>
+        <w:rPr>
+          <w:noProof/>
+        </w:rPr>
+        <w:drawing>
+          <wp:inline distT="0" distB="0" distL="0" distR="0" wp14:anchorId="12A0A2C6" wp14:editId="3BCFEA77">
+            <wp:extent cx="2757830" cy="671183"/>
+            <wp:effectExtent l="0" t="0" r="4445" b="0"/>
+            <wp:docPr id="1" name="Picture 1"/>
+            <wp:cNvGraphicFramePr>
+              <a:graphicFrameLocks xmlns:a="http://schemas.openxmlformats.org/drawingml/2006/main" noChangeAspect="1"/>
+            </wp:cNvGraphicFramePr>
+            <a:graphic xmlns:a="http://schemas.openxmlformats.org/drawingml/2006/main">
+              <a:graphicData uri="http://schemas.openxmlformats.org/drawingml/2006/picture">
+                <pic:pic xmlns:pic="http://schemas.openxmlformats.org/drawingml/2006/picture">
+                  <pic:nvPicPr>
+                    <pic:cNvPr id="1" name=""/>
+                    <pic:cNvPicPr/>
+                  </pic:nvPicPr>
+                  <pic:blipFill>
+                    <a:blip r:embed="rId27"/>
+                    <a:stretch>
+                      <a:fillRect/>
+                    </a:stretch>
+                  </pic:blipFill>
+                  <pic:spPr>
+                    <a:xfrm>
+                      <a:off x="0" y="0"/>
+                      <a:ext cx="2840446" cy="691290"/>
+                    </a:xfrm>
+                    <a:prstGeom prst="rect">
+                      <a:avLst/>
+                    </a:prstGeom>
+                  </pic:spPr>
+                </pic:pic>
+              </a:graphicData>
+            </a:graphic>
+          </wp:inline>
+        </w:drawing>
+      </w:r>
+      <w:r>
+        <w:rPr>
+          <w:noProof/>
+        </w:rPr>
+        <w:drawing>
+          <wp:inline distT="0" distB="0" distL="0" distR="0" wp14:anchorId="46885F32" wp14:editId="78B8D767">
+            <wp:extent cx="2809037" cy="697031"/>
+            <wp:effectExtent l="0" t="0" r="0" b="8255"/>
+            <wp:docPr id="18" name="Picture 18"/>
+            <wp:cNvGraphicFramePr>
+              <a:graphicFrameLocks xmlns:a="http://schemas.openxmlformats.org/drawingml/2006/main" noChangeAspect="1"/>
+            </wp:cNvGraphicFramePr>
+            <a:graphic xmlns:a="http://schemas.openxmlformats.org/drawingml/2006/main">
+              <a:graphicData uri="http://schemas.openxmlformats.org/drawingml/2006/picture">
+                <pic:pic xmlns:pic="http://schemas.openxmlformats.org/drawingml/2006/picture">
+                  <pic:nvPicPr>
+                    <pic:cNvPr id="1" name=""/>
+                    <pic:cNvPicPr/>
+                  </pic:nvPicPr>
+                  <pic:blipFill>
+                    <a:blip r:embed="rId28"/>
+                    <a:stretch>
+                      <a:fillRect/>
+                    </a:stretch>
+                  </pic:blipFill>
+                  <pic:spPr>
+                    <a:xfrm>
+                      <a:off x="0" y="0"/>
+                      <a:ext cx="3014018" cy="747895"/>
+                    </a:xfrm>
+                    <a:prstGeom prst="rect">
+                      <a:avLst/>
+                    </a:prstGeom>
+                  </pic:spPr>
+                </pic:pic>
+              </a:graphicData>
+            </a:graphic>
+          </wp:inline>
+        </w:drawing>
+      </w:r>
+    </w:p>
+    <w:p>
+      <w:pPr>
+        <w:pStyle w:val="Caption"/>
+        <w:jc w:val="center"/>
+      </w:pPr>
+      <w:r>
+        <w:t>Figure 10</w:t>
+      </w:r>
+    </w:p>
+    <w:tbl>
+      <w:tblPr>
+        <w:tblStyle w:val="TableGrid"/>
+        <w:tblW w:w="0" w:type="auto"/>
+        <w:tblLayout w:type="fixed"/>
+        <w:tblLook w:val="04A0" w:firstRow="1" w:lastRow="0" w:firstColumn="1" w:lastColumn="0" w:noHBand="0" w:noVBand="1"/>
+      </w:tblPr>
+      <w:tblGrid>
+        <w:gridCol w:w="895"/>
+        <w:gridCol w:w="1260"/>
+        <w:gridCol w:w="990"/>
+        <w:gridCol w:w="705"/>
+        <w:gridCol w:w="1018"/>
+        <w:gridCol w:w="846"/>
+        <w:gridCol w:w="1005"/>
+        <w:gridCol w:w="863"/>
+        <w:gridCol w:w="707"/>
+        <w:gridCol w:w="1061"/>
+      </w:tblGrid>
+      <w:tr>
+        <w:tc>
+          <w:tcPr>
+            <w:tcW w:w="895" w:type="dxa"/>
+          </w:tcPr>
+          <w:p>
+            <w:pPr>
+              <w:jc w:val="both"/>
+              <w:rPr>
+                <w:rFonts w:ascii="Times New Roman" w:hAnsi="Times New Roman" w:cs="Times New Roman"/>
+                <w:sz w:val="20"/>
+                <w:szCs w:val="20"/>
+              </w:rPr>
+            </w:pPr>
+          </w:p>
+        </w:tc>
+        <w:tc>
+          <w:tcPr>
+            <w:tcW w:w="1260" w:type="dxa"/>
+          </w:tcPr>
+          <w:p>
+            <w:pPr>
+              <w:jc w:val="both"/>
+              <w:rPr>
+                <w:rFonts w:ascii="Times New Roman" w:hAnsi="Times New Roman" w:cs="Times New Roman"/>
+                <w:sz w:val="20"/>
+                <w:szCs w:val="20"/>
+              </w:rPr>
+            </w:pPr>
+            <w:r>
+              <w:rPr>
+                <w:rFonts w:ascii="Times New Roman" w:hAnsi="Times New Roman" w:cs="Times New Roman"/>
+                <w:sz w:val="20"/>
+                <w:szCs w:val="20"/>
+              </w:rPr>
+              <w:t>staff</w:t>
+            </w:r>
+          </w:p>
+        </w:tc>
+        <w:tc>
+          <w:tcPr>
+            <w:tcW w:w="990" w:type="dxa"/>
+          </w:tcPr>
+          <w:p>
+            <w:pPr>
+              <w:jc w:val="both"/>
+              <w:rPr>
+                <w:rFonts w:ascii="Times New Roman" w:hAnsi="Times New Roman" w:cs="Times New Roman"/>
+                <w:sz w:val="20"/>
+                <w:szCs w:val="20"/>
+              </w:rPr>
+            </w:pPr>
+            <w:r>
+              <w:rPr>
+                <w:rFonts w:ascii="Times New Roman" w:hAnsi="Times New Roman" w:cs="Times New Roman"/>
+                <w:sz w:val="20"/>
+                <w:szCs w:val="20"/>
+              </w:rPr>
+              <w:t>breakfast</w:t>
+            </w:r>
+          </w:p>
+        </w:tc>
+        <w:tc>
+          <w:tcPr>
+            <w:tcW w:w="705" w:type="dxa"/>
+          </w:tcPr>
+          <w:p>
+            <w:pPr>
+              <w:jc w:val="both"/>
+              <w:rPr>
+                <w:rFonts w:ascii="Times New Roman" w:hAnsi="Times New Roman" w:cs="Times New Roman"/>
+                <w:sz w:val="20"/>
+                <w:szCs w:val="20"/>
+              </w:rPr>
+            </w:pPr>
+            <w:r>
+              <w:rPr>
+                <w:rFonts w:ascii="Times New Roman" w:hAnsi="Times New Roman" w:cs="Times New Roman"/>
+                <w:sz w:val="20"/>
+                <w:szCs w:val="20"/>
+              </w:rPr>
+              <w:t>desk</w:t>
+            </w:r>
+          </w:p>
+        </w:tc>
+        <w:tc>
+          <w:tcPr>
+            <w:tcW w:w="1018" w:type="dxa"/>
+          </w:tcPr>
+          <w:p>
+            <w:pPr>
+              <w:jc w:val="both"/>
+              <w:rPr>
+                <w:rFonts w:ascii="Times New Roman" w:hAnsi="Times New Roman" w:cs="Times New Roman"/>
+                <w:sz w:val="20"/>
+                <w:szCs w:val="20"/>
+              </w:rPr>
+            </w:pPr>
+            <w:r>
+              <w:rPr>
+                <w:rFonts w:ascii="Times New Roman" w:hAnsi="Times New Roman" w:cs="Times New Roman"/>
+                <w:sz w:val="20"/>
+                <w:szCs w:val="20"/>
+              </w:rPr>
+              <w:t>wall</w:t>
+            </w:r>
+          </w:p>
+        </w:tc>
+        <w:tc>
+          <w:tcPr>
+            <w:tcW w:w="846" w:type="dxa"/>
+          </w:tcPr>
+          <w:p>
+            <w:pPr>
+              <w:jc w:val="both"/>
+              <w:rPr>
+                <w:rFonts w:ascii="Times New Roman" w:hAnsi="Times New Roman" w:cs="Times New Roman"/>
+                <w:sz w:val="20"/>
+                <w:szCs w:val="20"/>
+              </w:rPr>
+            </w:pPr>
+            <w:r>
+              <w:rPr>
+                <w:rFonts w:ascii="Times New Roman" w:hAnsi="Times New Roman" w:cs="Times New Roman"/>
+                <w:sz w:val="20"/>
+                <w:szCs w:val="20"/>
+              </w:rPr>
+              <w:t>parking</w:t>
+            </w:r>
+          </w:p>
+        </w:tc>
+        <w:tc>
+          <w:tcPr>
+            <w:tcW w:w="1005" w:type="dxa"/>
+          </w:tcPr>
+          <w:p>
+            <w:pPr>
+              <w:jc w:val="both"/>
+              <w:rPr>
+                <w:rFonts w:ascii="Times New Roman" w:hAnsi="Times New Roman" w:cs="Times New Roman"/>
+                <w:sz w:val="20"/>
+                <w:szCs w:val="20"/>
+              </w:rPr>
+            </w:pPr>
+            <w:r>
+              <w:rPr>
+                <w:rFonts w:ascii="Times New Roman" w:hAnsi="Times New Roman" w:cs="Times New Roman"/>
+                <w:sz w:val="20"/>
+                <w:szCs w:val="20"/>
+              </w:rPr>
+              <w:t>restaurant</w:t>
+            </w:r>
+          </w:p>
+        </w:tc>
+        <w:tc>
+          <w:tcPr>
+            <w:tcW w:w="863" w:type="dxa"/>
+          </w:tcPr>
+          <w:p>
+            <w:pPr>
+              <w:jc w:val="both"/>
+              <w:rPr>
+                <w:rFonts w:ascii="Times New Roman" w:hAnsi="Times New Roman" w:cs="Times New Roman"/>
+                <w:sz w:val="20"/>
+                <w:szCs w:val="20"/>
+              </w:rPr>
+            </w:pPr>
+            <w:r>
+              <w:rPr>
+                <w:rFonts w:ascii="Times New Roman" w:hAnsi="Times New Roman" w:cs="Times New Roman"/>
+                <w:sz w:val="20"/>
+                <w:szCs w:val="20"/>
+              </w:rPr>
+              <w:t>location</w:t>
+            </w:r>
+          </w:p>
+        </w:tc>
+        <w:tc>
+          <w:tcPr>
+            <w:tcW w:w="707" w:type="dxa"/>
+          </w:tcPr>
+          <w:p>
+            <w:pPr>
+              <w:jc w:val="both"/>
+              <w:rPr>
+                <w:rFonts w:ascii="Times New Roman" w:hAnsi="Times New Roman" w:cs="Times New Roman"/>
+                <w:sz w:val="20"/>
+                <w:szCs w:val="20"/>
+              </w:rPr>
+            </w:pPr>
+            <w:r>
+              <w:rPr>
+                <w:rFonts w:ascii="Times New Roman" w:hAnsi="Times New Roman" w:cs="Times New Roman"/>
+                <w:sz w:val="20"/>
+                <w:szCs w:val="20"/>
+              </w:rPr>
+              <w:t>bar</w:t>
+            </w:r>
+          </w:p>
+        </w:tc>
+        <w:tc>
+          <w:tcPr>
+            <w:tcW w:w="1061" w:type="dxa"/>
+          </w:tcPr>
+          <w:p>
+            <w:pPr>
+              <w:jc w:val="both"/>
+              <w:rPr>
+                <w:rFonts w:ascii="Times New Roman" w:hAnsi="Times New Roman" w:cs="Times New Roman"/>
+                <w:sz w:val="20"/>
+                <w:szCs w:val="20"/>
+              </w:rPr>
+            </w:pPr>
+            <w:r>
+              <w:rPr>
+                <w:rFonts w:ascii="Times New Roman" w:hAnsi="Times New Roman" w:cs="Times New Roman"/>
+                <w:sz w:val="20"/>
+                <w:szCs w:val="20"/>
+              </w:rPr>
+              <w:t>downtown</w:t>
+            </w:r>
+          </w:p>
+        </w:tc>
+      </w:tr>
+      <w:tr>
+        <w:tc>
+          <w:tcPr>
+            <w:tcW w:w="895" w:type="dxa"/>
+          </w:tcPr>
+          <w:p>
+            <w:pPr>
+              <w:jc w:val="both"/>
+              <w:rPr>
+                <w:rFonts w:ascii="Times New Roman" w:hAnsi="Times New Roman" w:cs="Times New Roman"/>
+                <w:sz w:val="20"/>
+                <w:szCs w:val="20"/>
+              </w:rPr>
+            </w:pPr>
+            <w:r>
+              <w:rPr>
+                <w:rFonts w:ascii="Times New Roman" w:hAnsi="Times New Roman" w:cs="Times New Roman"/>
+                <w:sz w:val="20"/>
+                <w:szCs w:val="20"/>
+              </w:rPr>
+              <w:t>p-value</w:t>
+            </w:r>
+          </w:p>
+        </w:tc>
+        <w:tc>
+          <w:tcPr>
+            <w:tcW w:w="1260" w:type="dxa"/>
+          </w:tcPr>
+          <w:p>
+            <w:pPr>
+              <w:jc w:val="both"/>
+              <w:rPr>
+                <w:rFonts w:ascii="Times New Roman" w:hAnsi="Times New Roman" w:cs="Times New Roman"/>
+                <w:sz w:val="20"/>
+                <w:szCs w:val="20"/>
+              </w:rPr>
+            </w:pPr>
+            <w:r>
+              <w:rPr>
+                <w:rFonts w:ascii="Times New Roman" w:hAnsi="Times New Roman" w:cs="Times New Roman"/>
+                <w:sz w:val="20"/>
+                <w:szCs w:val="20"/>
+              </w:rPr>
+              <w:t>0.50</w:t>
+            </w:r>
+          </w:p>
+        </w:tc>
+        <w:tc>
+          <w:tcPr>
+            <w:tcW w:w="990" w:type="dxa"/>
+          </w:tcPr>
+          <w:p>
+            <w:pPr>
+              <w:jc w:val="both"/>
+              <w:rPr>
+                <w:rFonts w:ascii="Times New Roman" w:hAnsi="Times New Roman" w:cs="Times New Roman"/>
+                <w:sz w:val="20"/>
+                <w:szCs w:val="20"/>
+              </w:rPr>
+            </w:pPr>
+            <w:r>
+              <w:rPr>
+                <w:rFonts w:ascii="Times New Roman" w:hAnsi="Times New Roman" w:cs="Times New Roman"/>
+                <w:sz w:val="20"/>
+                <w:szCs w:val="20"/>
+              </w:rPr>
+              <w:t>0.02</w:t>
+            </w:r>
+          </w:p>
+        </w:tc>
+        <w:tc>
+          <w:tcPr>
+            <w:tcW w:w="705" w:type="dxa"/>
+          </w:tcPr>
+          <w:p>
+            <w:pPr>
+              <w:jc w:val="both"/>
+              <w:rPr>
+                <w:rFonts w:ascii="Times New Roman" w:hAnsi="Times New Roman" w:cs="Times New Roman"/>
+                <w:sz w:val="20"/>
+                <w:szCs w:val="20"/>
+              </w:rPr>
+            </w:pPr>
+            <w:r>
+              <w:rPr>
+                <w:rFonts w:ascii="Times New Roman" w:hAnsi="Times New Roman" w:cs="Times New Roman"/>
+                <w:sz w:val="20"/>
+                <w:szCs w:val="20"/>
+              </w:rPr>
+              <w:t>0.05</w:t>
+            </w:r>
+          </w:p>
+        </w:tc>
+        <w:tc>
+          <w:tcPr>
+            <w:tcW w:w="1018" w:type="dxa"/>
+          </w:tcPr>
+          <w:p>
+            <w:pPr>
+              <w:jc w:val="both"/>
+              <w:rPr>
+                <w:rFonts w:ascii="Times New Roman" w:hAnsi="Times New Roman" w:cs="Times New Roman"/>
+                <w:sz w:val="20"/>
+                <w:szCs w:val="20"/>
+              </w:rPr>
+            </w:pPr>
+            <w:r>
+              <w:rPr>
+                <w:rFonts w:ascii="Times New Roman" w:hAnsi="Times New Roman" w:cs="Times New Roman"/>
+                <w:sz w:val="20"/>
+                <w:szCs w:val="20"/>
+              </w:rPr>
+              <w:t>0.18</w:t>
+            </w:r>
+          </w:p>
+        </w:tc>
+        <w:tc>
+          <w:tcPr>
+            <w:tcW w:w="846" w:type="dxa"/>
+          </w:tcPr>
+          <w:p>
+            <w:pPr>
+              <w:jc w:val="both"/>
+              <w:rPr>
+                <w:rFonts w:ascii="Times New Roman" w:hAnsi="Times New Roman" w:cs="Times New Roman"/>
+                <w:sz w:val="20"/>
+                <w:szCs w:val="20"/>
+              </w:rPr>
+            </w:pPr>
+            <w:r>
+              <w:rPr>
+                <w:rFonts w:ascii="Times New Roman" w:hAnsi="Times New Roman" w:cs="Times New Roman"/>
+                <w:sz w:val="20"/>
+                <w:szCs w:val="20"/>
+              </w:rPr>
+              <w:t>0.54</w:t>
+            </w:r>
+          </w:p>
+        </w:tc>
+        <w:tc>
+          <w:tcPr>
+            <w:tcW w:w="1005" w:type="dxa"/>
+          </w:tcPr>
+          <w:p>
+            <w:pPr>
+              <w:jc w:val="both"/>
+              <w:rPr>
+                <w:rFonts w:ascii="Times New Roman" w:hAnsi="Times New Roman" w:cs="Times New Roman"/>
+                <w:sz w:val="20"/>
+                <w:szCs w:val="20"/>
+              </w:rPr>
+            </w:pPr>
+            <w:r>
+              <w:rPr>
+                <w:rFonts w:ascii="Times New Roman" w:hAnsi="Times New Roman" w:cs="Times New Roman"/>
+                <w:sz w:val="20"/>
+                <w:szCs w:val="20"/>
+              </w:rPr>
+              <w:t>0.07</w:t>
+            </w:r>
+          </w:p>
+        </w:tc>
+        <w:tc>
+          <w:tcPr>
+            <w:tcW w:w="863" w:type="dxa"/>
+          </w:tcPr>
+          <w:p>
+            <w:pPr>
+              <w:jc w:val="both"/>
+              <w:rPr>
+                <w:rFonts w:ascii="Times New Roman" w:hAnsi="Times New Roman" w:cs="Times New Roman"/>
+                <w:sz w:val="20"/>
+                <w:szCs w:val="20"/>
+              </w:rPr>
+            </w:pPr>
+            <w:r>
+              <w:rPr>
+                <w:rFonts w:ascii="Times New Roman" w:hAnsi="Times New Roman" w:cs="Times New Roman"/>
+                <w:sz w:val="20"/>
+                <w:szCs w:val="20"/>
+              </w:rPr>
+              <w:t>0.3</w:t>
+            </w:r>
+          </w:p>
+        </w:tc>
+        <w:tc>
+          <w:tcPr>
+            <w:tcW w:w="707" w:type="dxa"/>
+          </w:tcPr>
+          <w:p>
+            <w:pPr>
+              <w:jc w:val="both"/>
+              <w:rPr>
+                <w:rFonts w:ascii="Times New Roman" w:hAnsi="Times New Roman" w:cs="Times New Roman"/>
+                <w:sz w:val="20"/>
+                <w:szCs w:val="20"/>
+              </w:rPr>
+            </w:pPr>
+            <w:r>
+              <w:rPr>
+                <w:rFonts w:ascii="Times New Roman" w:hAnsi="Times New Roman" w:cs="Times New Roman"/>
+                <w:sz w:val="20"/>
+                <w:szCs w:val="20"/>
+              </w:rPr>
+              <w:t>0.14</w:t>
+            </w:r>
+          </w:p>
+        </w:tc>
+        <w:tc>
+          <w:tcPr>
+            <w:tcW w:w="1061" w:type="dxa"/>
+          </w:tcPr>
+          <w:p>
+            <w:pPr>
+              <w:jc w:val="both"/>
+              <w:rPr>
+                <w:rFonts w:ascii="Times New Roman" w:hAnsi="Times New Roman" w:cs="Times New Roman"/>
+                <w:sz w:val="20"/>
+                <w:szCs w:val="20"/>
+              </w:rPr>
+            </w:pPr>
+            <w:r>
+              <w:rPr>
+                <w:rFonts w:ascii="Times New Roman" w:hAnsi="Times New Roman" w:cs="Times New Roman"/>
+                <w:sz w:val="20"/>
+                <w:szCs w:val="20"/>
+              </w:rPr>
+              <w:t>0.24</w:t>
+            </w:r>
+          </w:p>
+        </w:tc>
+      </w:tr>
+      <w:tr>
+        <w:tc>
+          <w:tcPr>
+            <w:tcW w:w="895" w:type="dxa"/>
+          </w:tcPr>
+          <w:p>
+            <w:pPr>
+              <w:jc w:val="both"/>
+              <w:rPr>
+                <w:rFonts w:ascii="Times New Roman" w:hAnsi="Times New Roman" w:cs="Times New Roman"/>
+                <w:sz w:val="20"/>
+                <w:szCs w:val="20"/>
+              </w:rPr>
+            </w:pPr>
+          </w:p>
+        </w:tc>
+        <w:tc>
+          <w:tcPr>
+            <w:tcW w:w="1260" w:type="dxa"/>
+          </w:tcPr>
+          <w:p>
+            <w:pPr>
+              <w:jc w:val="both"/>
+              <w:rPr>
+                <w:rFonts w:ascii="Times New Roman" w:hAnsi="Times New Roman" w:cs="Times New Roman"/>
+                <w:sz w:val="20"/>
+                <w:szCs w:val="20"/>
+              </w:rPr>
+            </w:pPr>
+            <w:r>
+              <w:rPr>
+                <w:rFonts w:ascii="Times New Roman" w:hAnsi="Times New Roman" w:cs="Times New Roman"/>
+                <w:sz w:val="20"/>
+                <w:szCs w:val="20"/>
+              </w:rPr>
+              <w:t>comfortable</w:t>
+            </w:r>
+          </w:p>
+        </w:tc>
+        <w:tc>
+          <w:tcPr>
+            <w:tcW w:w="990" w:type="dxa"/>
+          </w:tcPr>
+          <w:p>
+            <w:pPr>
+              <w:jc w:val="both"/>
+              <w:rPr>
+                <w:rFonts w:ascii="Times New Roman" w:hAnsi="Times New Roman" w:cs="Times New Roman"/>
+                <w:sz w:val="20"/>
+                <w:szCs w:val="20"/>
+              </w:rPr>
+            </w:pPr>
+            <w:r>
+              <w:rPr>
+                <w:rFonts w:ascii="Times New Roman" w:hAnsi="Times New Roman" w:cs="Times New Roman"/>
+                <w:sz w:val="20"/>
+                <w:szCs w:val="20"/>
+              </w:rPr>
+              <w:t>modern</w:t>
+            </w:r>
+          </w:p>
+        </w:tc>
+        <w:tc>
+          <w:tcPr>
+            <w:tcW w:w="705" w:type="dxa"/>
+          </w:tcPr>
+          <w:p>
+            <w:pPr>
+              <w:jc w:val="both"/>
+              <w:rPr>
+                <w:rFonts w:ascii="Times New Roman" w:hAnsi="Times New Roman" w:cs="Times New Roman"/>
+                <w:sz w:val="20"/>
+                <w:szCs w:val="20"/>
+              </w:rPr>
+            </w:pPr>
+            <w:r>
+              <w:rPr>
+                <w:rFonts w:ascii="Times New Roman" w:hAnsi="Times New Roman" w:cs="Times New Roman"/>
+                <w:sz w:val="20"/>
+                <w:szCs w:val="20"/>
+              </w:rPr>
+              <w:t>clean</w:t>
+            </w:r>
+          </w:p>
+        </w:tc>
+        <w:tc>
+          <w:tcPr>
+            <w:tcW w:w="1018" w:type="dxa"/>
+          </w:tcPr>
+          <w:p>
+            <w:pPr>
+              <w:jc w:val="both"/>
+              <w:rPr>
+                <w:rFonts w:ascii="Times New Roman" w:hAnsi="Times New Roman" w:cs="Times New Roman"/>
+                <w:sz w:val="20"/>
+                <w:szCs w:val="20"/>
+              </w:rPr>
+            </w:pPr>
+            <w:r>
+              <w:rPr>
+                <w:rFonts w:ascii="Times New Roman" w:hAnsi="Times New Roman" w:cs="Times New Roman"/>
+                <w:sz w:val="20"/>
+                <w:szCs w:val="20"/>
+              </w:rPr>
+              <w:t>quiet</w:t>
+            </w:r>
+          </w:p>
+        </w:tc>
+        <w:tc>
+          <w:tcPr>
+            <w:tcW w:w="846" w:type="dxa"/>
+          </w:tcPr>
+          <w:p>
+            <w:pPr>
+              <w:jc w:val="both"/>
+              <w:rPr>
+                <w:rFonts w:ascii="Times New Roman" w:hAnsi="Times New Roman" w:cs="Times New Roman"/>
+                <w:sz w:val="20"/>
+                <w:szCs w:val="20"/>
+              </w:rPr>
+            </w:pPr>
+            <w:r>
+              <w:rPr>
+                <w:rFonts w:ascii="Times New Roman" w:hAnsi="Times New Roman" w:cs="Times New Roman"/>
+                <w:sz w:val="20"/>
+                <w:szCs w:val="20"/>
+              </w:rPr>
+              <w:t>comfy</w:t>
+            </w:r>
+          </w:p>
+        </w:tc>
+        <w:tc>
+          <w:tcPr>
+            <w:tcW w:w="1005" w:type="dxa"/>
+          </w:tcPr>
+          <w:p>
+            <w:pPr>
+              <w:jc w:val="both"/>
+              <w:rPr>
+                <w:rFonts w:ascii="Times New Roman" w:hAnsi="Times New Roman" w:cs="Times New Roman"/>
+                <w:sz w:val="20"/>
+                <w:szCs w:val="20"/>
+              </w:rPr>
+            </w:pPr>
+            <w:r>
+              <w:rPr>
+                <w:rFonts w:ascii="Times New Roman" w:hAnsi="Times New Roman" w:cs="Times New Roman"/>
+                <w:sz w:val="20"/>
+                <w:szCs w:val="20"/>
+              </w:rPr>
+              <w:t>smell</w:t>
+            </w:r>
+          </w:p>
+        </w:tc>
+        <w:tc>
+          <w:tcPr>
+            <w:tcW w:w="863" w:type="dxa"/>
+          </w:tcPr>
+          <w:p>
+            <w:pPr>
+              <w:jc w:val="both"/>
+              <w:rPr>
+                <w:rFonts w:ascii="Times New Roman" w:hAnsi="Times New Roman" w:cs="Times New Roman"/>
+                <w:sz w:val="20"/>
+                <w:szCs w:val="20"/>
+              </w:rPr>
+            </w:pPr>
+          </w:p>
+        </w:tc>
+        <w:tc>
+          <w:tcPr>
+            <w:tcW w:w="707" w:type="dxa"/>
+          </w:tcPr>
+          <w:p>
+            <w:pPr>
+              <w:jc w:val="both"/>
+              <w:rPr>
+                <w:rFonts w:ascii="Times New Roman" w:hAnsi="Times New Roman" w:cs="Times New Roman"/>
+                <w:sz w:val="20"/>
+                <w:szCs w:val="20"/>
+              </w:rPr>
+            </w:pPr>
+          </w:p>
+        </w:tc>
+        <w:tc>
+          <w:tcPr>
+            <w:tcW w:w="1061" w:type="dxa"/>
+          </w:tcPr>
+          <w:p>
+            <w:pPr>
+              <w:jc w:val="both"/>
+              <w:rPr>
+                <w:rFonts w:ascii="Times New Roman" w:hAnsi="Times New Roman" w:cs="Times New Roman"/>
+                <w:sz w:val="20"/>
+                <w:szCs w:val="20"/>
+              </w:rPr>
+            </w:pPr>
+          </w:p>
+        </w:tc>
+      </w:tr>
+      <w:tr>
+        <w:tc>
+          <w:tcPr>
+            <w:tcW w:w="895" w:type="dxa"/>
+          </w:tcPr>
+          <w:p>
+            <w:pPr>
+              <w:jc w:val="both"/>
+              <w:rPr>
+                <w:rFonts w:ascii="Times New Roman" w:hAnsi="Times New Roman" w:cs="Times New Roman"/>
+                <w:sz w:val="20"/>
+                <w:szCs w:val="20"/>
+              </w:rPr>
+            </w:pPr>
+            <w:r>
+              <w:rPr>
+                <w:rFonts w:ascii="Times New Roman" w:hAnsi="Times New Roman" w:cs="Times New Roman"/>
+                <w:sz w:val="20"/>
+                <w:szCs w:val="20"/>
+              </w:rPr>
+              <w:t>p-value</w:t>
+            </w:r>
+          </w:p>
+        </w:tc>
+        <w:tc>
+          <w:tcPr>
+            <w:tcW w:w="1260" w:type="dxa"/>
+          </w:tcPr>
+          <w:p>
+            <w:pPr>
+              <w:jc w:val="both"/>
+              <w:rPr>
+                <w:rFonts w:ascii="Times New Roman" w:hAnsi="Times New Roman" w:cs="Times New Roman"/>
+                <w:sz w:val="20"/>
+                <w:szCs w:val="20"/>
+              </w:rPr>
+            </w:pPr>
+            <w:r>
+              <w:rPr>
+                <w:rFonts w:ascii="Times New Roman" w:hAnsi="Times New Roman" w:cs="Times New Roman"/>
+                <w:sz w:val="20"/>
+                <w:szCs w:val="20"/>
+              </w:rPr>
+              <w:t>0.76</w:t>
+            </w:r>
+          </w:p>
+        </w:tc>
+        <w:tc>
+          <w:tcPr>
+            <w:tcW w:w="990" w:type="dxa"/>
+          </w:tcPr>
+          <w:p>
+            <w:pPr>
+              <w:jc w:val="both"/>
+              <w:rPr>
+                <w:rFonts w:ascii="Times New Roman" w:hAnsi="Times New Roman" w:cs="Times New Roman"/>
+                <w:sz w:val="20"/>
+                <w:szCs w:val="20"/>
+              </w:rPr>
+            </w:pPr>
+            <w:r>
+              <w:rPr>
+                <w:rFonts w:ascii="Times New Roman" w:hAnsi="Times New Roman" w:cs="Times New Roman"/>
+                <w:sz w:val="20"/>
+                <w:szCs w:val="20"/>
+              </w:rPr>
+              <w:t>0.4</w:t>
+            </w:r>
+          </w:p>
+        </w:tc>
+        <w:tc>
+          <w:tcPr>
+            <w:tcW w:w="705" w:type="dxa"/>
+          </w:tcPr>
+          <w:p>
+            <w:pPr>
+              <w:jc w:val="both"/>
+              <w:rPr>
+                <w:rFonts w:ascii="Times New Roman" w:hAnsi="Times New Roman" w:cs="Times New Roman"/>
+                <w:sz w:val="20"/>
+                <w:szCs w:val="20"/>
+              </w:rPr>
+            </w:pPr>
+            <w:r>
+              <w:rPr>
+                <w:rFonts w:ascii="Times New Roman" w:hAnsi="Times New Roman" w:cs="Times New Roman"/>
+                <w:sz w:val="20"/>
+                <w:szCs w:val="20"/>
+              </w:rPr>
+              <w:t>0.42</w:t>
+            </w:r>
+          </w:p>
+        </w:tc>
+        <w:tc>
+          <w:tcPr>
+            <w:tcW w:w="1018" w:type="dxa"/>
+          </w:tcPr>
+          <w:p>
+            <w:pPr>
+              <w:jc w:val="both"/>
+              <w:rPr>
+                <w:rFonts w:ascii="Times New Roman" w:hAnsi="Times New Roman" w:cs="Times New Roman"/>
+                <w:sz w:val="20"/>
+                <w:szCs w:val="20"/>
+              </w:rPr>
+            </w:pPr>
+            <w:r>
+              <w:rPr>
+                <w:rFonts w:ascii="Times New Roman" w:hAnsi="Times New Roman" w:cs="Times New Roman"/>
+                <w:sz w:val="20"/>
+                <w:szCs w:val="20"/>
+              </w:rPr>
+              <w:t>0.69</w:t>
+            </w:r>
+          </w:p>
+        </w:tc>
+        <w:tc>
+          <w:tcPr>
+            <w:tcW w:w="846" w:type="dxa"/>
+          </w:tcPr>
+          <w:p>
+            <w:pPr>
+              <w:jc w:val="both"/>
+              <w:rPr>
+                <w:rFonts w:ascii="Times New Roman" w:hAnsi="Times New Roman" w:cs="Times New Roman"/>
+                <w:sz w:val="20"/>
+                <w:szCs w:val="20"/>
+              </w:rPr>
+            </w:pPr>
+            <w:r>
+              <w:rPr>
+                <w:rFonts w:ascii="Times New Roman" w:hAnsi="Times New Roman" w:cs="Times New Roman"/>
+                <w:sz w:val="20"/>
+                <w:szCs w:val="20"/>
+              </w:rPr>
+              <w:t>0.09</w:t>
+            </w:r>
+          </w:p>
+        </w:tc>
+        <w:tc>
+          <w:tcPr>
+            <w:tcW w:w="1005" w:type="dxa"/>
+          </w:tcPr>
+          <w:p>
+            <w:pPr>
+              <w:jc w:val="both"/>
+              <w:rPr>
+                <w:rFonts w:ascii="Times New Roman" w:hAnsi="Times New Roman" w:cs="Times New Roman"/>
+                <w:sz w:val="20"/>
+                <w:szCs w:val="20"/>
+              </w:rPr>
+            </w:pPr>
+            <w:r>
+              <w:rPr>
+                <w:rFonts w:ascii="Times New Roman" w:hAnsi="Times New Roman" w:cs="Times New Roman"/>
+                <w:sz w:val="20"/>
+                <w:szCs w:val="20"/>
+              </w:rPr>
+              <w:t>0.79</w:t>
+            </w:r>
+          </w:p>
+        </w:tc>
+        <w:tc>
+          <w:tcPr>
+            <w:tcW w:w="863" w:type="dxa"/>
+          </w:tcPr>
+          <w:p>
+            <w:pPr>
+              <w:jc w:val="both"/>
+              <w:rPr>
+                <w:rFonts w:ascii="Times New Roman" w:hAnsi="Times New Roman" w:cs="Times New Roman"/>
+                <w:sz w:val="20"/>
+                <w:szCs w:val="20"/>
+              </w:rPr>
+            </w:pPr>
+          </w:p>
+        </w:tc>
+        <w:tc>
+          <w:tcPr>
+            <w:tcW w:w="707" w:type="dxa"/>
+          </w:tcPr>
+          <w:p>
+            <w:pPr>
+              <w:jc w:val="both"/>
+              <w:rPr>
+                <w:rFonts w:ascii="Times New Roman" w:hAnsi="Times New Roman" w:cs="Times New Roman"/>
+                <w:sz w:val="20"/>
+                <w:szCs w:val="20"/>
+              </w:rPr>
+            </w:pPr>
+          </w:p>
+        </w:tc>
+        <w:tc>
+          <w:tcPr>
+            <w:tcW w:w="1061" w:type="dxa"/>
+          </w:tcPr>
+          <w:p>
+            <w:pPr>
+              <w:keepNext/>
+              <w:jc w:val="both"/>
+              <w:rPr>
+                <w:rFonts w:ascii="Times New Roman" w:hAnsi="Times New Roman" w:cs="Times New Roman"/>
+                <w:sz w:val="20"/>
+                <w:szCs w:val="20"/>
+              </w:rPr>
+            </w:pPr>
+          </w:p>
+        </w:tc>
+      </w:tr>
+    </w:tbl>
+    <w:p>
+      <w:pPr>
+        <w:pStyle w:val="Caption"/>
+        <w:jc w:val="center"/>
+      </w:pPr>
+      <w:r>
+        <w:t>Table 5. p-values for t.test</w:t>
+      </w:r>
+    </w:p>
+    <w:p>
+      <w:pPr>
+        <w:spacing w:line="240" w:lineRule="auto"/>
+        <w:jc w:val="both"/>
+        <w:rPr>
+          <w:rFonts w:ascii="Times New Roman" w:hAnsi="Times New Roman" w:cs="Times New Roman"/>
+          <w:sz w:val="24"/>
+          <w:szCs w:val="24"/>
+        </w:rPr>
+      </w:pPr>
+      <w:r>
+        <w:rPr>
+          <w:rFonts w:ascii="Times New Roman" w:hAnsi="Times New Roman" w:cs="Times New Roman"/>
+          <w:sz w:val="24"/>
+          <w:szCs w:val="24"/>
+        </w:rPr>
+        <w:t>We</w:t>
+      </w:r>
+      <w:r>
+        <w:rPr>
+          <w:rFonts w:ascii="Times New Roman" w:hAnsi="Times New Roman" w:cs="Times New Roman"/>
+          <w:sz w:val="24"/>
+          <w:szCs w:val="24"/>
+        </w:rPr>
+        <w:t xml:space="preserve"> observed statistical difference between the star rate corresponding words, “breakfast</w:t>
+      </w:r>
+      <w:r>
+        <w:rPr>
+          <w:rFonts w:ascii="Times New Roman" w:hAnsi="Times New Roman" w:cs="Times New Roman"/>
+          <w:sz w:val="24"/>
+          <w:szCs w:val="24"/>
+        </w:rPr>
+        <w:t>”</w:t>
+      </w:r>
+      <w:r>
+        <w:rPr>
+          <w:rFonts w:ascii="Times New Roman" w:hAnsi="Times New Roman" w:cs="Times New Roman"/>
+          <w:sz w:val="24"/>
+          <w:szCs w:val="24"/>
+        </w:rPr>
+        <w:t xml:space="preserve"> and “desk”.</w:t>
+      </w:r>
+    </w:p>
+    <w:p>
+      <w:pPr>
+        <w:spacing w:line="240" w:lineRule="auto"/>
+        <w:jc w:val="both"/>
+        <w:rPr>
+          <w:rFonts w:ascii="Times New Roman" w:hAnsi="Times New Roman" w:cs="Times New Roman"/>
           <w:b/>
           <w:bCs/>
           <w:sz w:val="24"/>
           <w:szCs w:val="24"/>
         </w:rPr>
       </w:pPr>
+      <w:r>
+        <w:rPr>
+          <w:rFonts w:ascii="Times New Roman" w:hAnsi="Times New Roman" w:cs="Times New Roman"/>
+          <w:b/>
+          <w:bCs/>
+          <w:sz w:val="24"/>
+          <w:szCs w:val="24"/>
+        </w:rPr>
+        <w:t>Recommendation for Businesses Plan</w:t>
+      </w:r>
     </w:p>
     <w:p>
       <w:pPr>
@@ -4186,6 +5826,132 @@
         <w:jc w:val="both"/>
         <w:rPr>
           <w:rFonts w:ascii="Times New Roman" w:hAnsi="Times New Roman" w:cs="Times New Roman"/>
+          <w:sz w:val="24"/>
+          <w:szCs w:val="24"/>
+        </w:rPr>
+      </w:pPr>
+      <w:r>
+        <w:rPr>
+          <w:rFonts w:ascii="Times New Roman" w:hAnsi="Times New Roman" w:cs="Times New Roman"/>
+          <w:sz w:val="24"/>
+          <w:szCs w:val="24"/>
+        </w:rPr>
+        <w:t xml:space="preserve">Based upon the statistical analysis, I recommend the low rated hotel owners to adjust their fare properly, improve their quality of breakfast, secure the parking spots for their customers, </w:t>
+      </w:r>
+      <w:r>
+        <w:rPr>
+          <w:rFonts w:ascii="Times New Roman" w:hAnsi="Times New Roman" w:cs="Times New Roman"/>
+          <w:sz w:val="24"/>
+          <w:szCs w:val="24"/>
+        </w:rPr>
+        <w:t xml:space="preserve">provide </w:t>
+      </w:r>
+      <w:r>
+        <w:rPr>
+          <w:rFonts w:ascii="Times New Roman" w:hAnsi="Times New Roman" w:cs="Times New Roman"/>
+          <w:sz w:val="24"/>
+          <w:szCs w:val="24"/>
+        </w:rPr>
+        <w:t>transportations</w:t>
+      </w:r>
+      <w:r>
+        <w:rPr>
+          <w:rFonts w:ascii="Times New Roman" w:hAnsi="Times New Roman" w:cs="Times New Roman"/>
+          <w:sz w:val="24"/>
+          <w:szCs w:val="24"/>
+        </w:rPr>
+        <w:t xml:space="preserve"> to overcome the locational problem and </w:t>
+      </w:r>
+      <w:r>
+        <w:rPr>
+          <w:rFonts w:ascii="Times New Roman" w:hAnsi="Times New Roman" w:cs="Times New Roman"/>
+          <w:sz w:val="24"/>
+          <w:szCs w:val="24"/>
+        </w:rPr>
+        <w:t>chang</w:t>
+      </w:r>
+      <w:r>
+        <w:rPr>
+          <w:rFonts w:ascii="Times New Roman" w:hAnsi="Times New Roman" w:cs="Times New Roman"/>
+          <w:sz w:val="24"/>
+          <w:szCs w:val="24"/>
+        </w:rPr>
+        <w:t>e</w:t>
+      </w:r>
+      <w:r>
+        <w:rPr>
+          <w:rFonts w:ascii="Times New Roman" w:hAnsi="Times New Roman" w:cs="Times New Roman"/>
+          <w:sz w:val="24"/>
+          <w:szCs w:val="24"/>
+        </w:rPr>
+        <w:t xml:space="preserve"> some </w:t>
+      </w:r>
+      <w:r>
+        <w:rPr>
+          <w:rFonts w:ascii="Times New Roman" w:hAnsi="Times New Roman" w:cs="Times New Roman"/>
+          <w:sz w:val="24"/>
+          <w:szCs w:val="24"/>
+        </w:rPr>
+        <w:t>interior parts of the room to make customers feel comfortable and spacious.</w:t>
+      </w:r>
+      <w:r>
+        <w:rPr>
+          <w:rFonts w:ascii="Times New Roman" w:hAnsi="Times New Roman" w:cs="Times New Roman"/>
+          <w:sz w:val="24"/>
+          <w:szCs w:val="24"/>
+        </w:rPr>
+        <w:t xml:space="preserve"> </w:t>
+      </w:r>
+    </w:p>
+    <w:p>
+      <w:pPr>
+        <w:spacing w:line="240" w:lineRule="auto"/>
+        <w:jc w:val="both"/>
+        <w:rPr>
+          <w:rFonts w:ascii="Times New Roman" w:hAnsi="Times New Roman" w:cs="Times New Roman"/>
+          <w:sz w:val="24"/>
+          <w:szCs w:val="24"/>
+        </w:rPr>
+      </w:pPr>
+      <w:r>
+        <w:rPr>
+          <w:rFonts w:ascii="Times New Roman" w:hAnsi="Times New Roman" w:cs="Times New Roman"/>
+          <w:sz w:val="24"/>
+          <w:szCs w:val="24"/>
+        </w:rPr>
+        <w:t xml:space="preserve">For the AC hotel owner, I recommend </w:t>
+      </w:r>
+      <w:r>
+        <w:rPr>
+          <w:rFonts w:ascii="Times New Roman" w:hAnsi="Times New Roman" w:cs="Times New Roman"/>
+          <w:sz w:val="24"/>
+          <w:szCs w:val="24"/>
+        </w:rPr>
+        <w:t>the AC hotel owner</w:t>
+      </w:r>
+      <w:r>
+        <w:rPr>
+          <w:rFonts w:ascii="Times New Roman" w:hAnsi="Times New Roman" w:cs="Times New Roman"/>
+          <w:sz w:val="24"/>
+          <w:szCs w:val="24"/>
+        </w:rPr>
+        <w:t xml:space="preserve"> imp</w:t>
+      </w:r>
+      <w:r>
+        <w:rPr>
+          <w:rFonts w:ascii="Times New Roman" w:hAnsi="Times New Roman" w:cs="Times New Roman"/>
+          <w:sz w:val="24"/>
+          <w:szCs w:val="24"/>
+        </w:rPr>
+        <w:t>rove their quality of breakfast for customers and improve the quality of desk in the room.</w:t>
+      </w:r>
+    </w:p>
+    <w:p>
+      <w:pPr>
+        <w:spacing w:line="240" w:lineRule="auto"/>
+        <w:jc w:val="both"/>
+        <w:rPr>
+          <w:rFonts w:ascii="Times New Roman" w:hAnsi="Times New Roman" w:cs="Times New Roman"/>
           <w:b/>
           <w:bCs/>
           <w:sz w:val="24"/>
@@ -4205,11 +5971,7 @@
           <w:szCs w:val="24"/>
         </w:rPr>
       </w:pPr>
-    </w:p>
-    <w:p>
-      <w:pPr>
-        <w:spacing w:line="240" w:lineRule="auto"/>
-        <w:jc w:val="both"/>
+      <w:r>
         <w:rPr>
           <w:rFonts w:ascii="Times New Roman" w:hAnsi="Times New Roman" w:cs="Times New Roman"/>
           <w:b/>
@@ -4217,83 +5979,7 @@
           <w:sz w:val="24"/>
           <w:szCs w:val="24"/>
         </w:rPr>
-      </w:pPr>
-    </w:p>
-    <w:p>
-      <w:pPr>
-        <w:spacing w:line="240" w:lineRule="auto"/>
-        <w:jc w:val="both"/>
-        <w:rPr>
-          <w:rFonts w:ascii="Times New Roman" w:hAnsi="Times New Roman" w:cs="Times New Roman"/>
-          <w:b/>
-          <w:bCs/>
-          <w:sz w:val="24"/>
-          <w:szCs w:val="24"/>
-        </w:rPr>
-      </w:pPr>
-      <w:r>
-        <w:rPr>
-          <w:rFonts w:ascii="Times New Roman" w:hAnsi="Times New Roman" w:cs="Times New Roman"/>
-          <w:sz w:val="24"/>
-          <w:szCs w:val="24"/>
-        </w:rPr>
-        <w:t xml:space="preserve">Based upon the statistical analysis, I recommend the low rated hotel owners to adjust their fare properly, improve their quality of breakfast, secure the parking spots for their customers, </w:t>
-      </w:r>
-      <w:r>
-        <w:rPr>
-          <w:rFonts w:ascii="Times New Roman" w:hAnsi="Times New Roman" w:cs="Times New Roman"/>
-          <w:sz w:val="24"/>
-          <w:szCs w:val="24"/>
-        </w:rPr>
-        <w:t xml:space="preserve">provide </w:t>
-      </w:r>
-      <w:r>
-        <w:rPr>
-          <w:rFonts w:ascii="Times New Roman" w:hAnsi="Times New Roman" w:cs="Times New Roman"/>
-          <w:sz w:val="24"/>
-          <w:szCs w:val="24"/>
-        </w:rPr>
-        <w:t>transportations</w:t>
-      </w:r>
-      <w:r>
-        <w:rPr>
-          <w:rFonts w:ascii="Times New Roman" w:hAnsi="Times New Roman" w:cs="Times New Roman"/>
-          <w:sz w:val="24"/>
-          <w:szCs w:val="24"/>
-        </w:rPr>
-        <w:t xml:space="preserve"> to overcome the locational problem and </w:t>
-      </w:r>
-      <w:r>
-        <w:rPr>
-          <w:rFonts w:ascii="Times New Roman" w:hAnsi="Times New Roman" w:cs="Times New Roman"/>
-          <w:sz w:val="24"/>
-          <w:szCs w:val="24"/>
-        </w:rPr>
-        <w:t>chang</w:t>
-      </w:r>
-      <w:r>
-        <w:rPr>
-          <w:rFonts w:ascii="Times New Roman" w:hAnsi="Times New Roman" w:cs="Times New Roman"/>
-          <w:sz w:val="24"/>
-          <w:szCs w:val="24"/>
-        </w:rPr>
-        <w:t>e</w:t>
-      </w:r>
-      <w:r>
-        <w:rPr>
-          <w:rFonts w:ascii="Times New Roman" w:hAnsi="Times New Roman" w:cs="Times New Roman"/>
-          <w:sz w:val="24"/>
-          <w:szCs w:val="24"/>
-        </w:rPr>
-        <w:t xml:space="preserve"> some </w:t>
-      </w:r>
-      <w:r>
-        <w:rPr>
-          <w:rFonts w:ascii="Times New Roman" w:hAnsi="Times New Roman" w:cs="Times New Roman"/>
-          <w:sz w:val="24"/>
-          <w:szCs w:val="24"/>
-        </w:rPr>
-        <w:t>interior parts of the room to make customers feel comfortable and spacious.</w:t>
+        <w:t>Conclusion</w:t>
       </w:r>
     </w:p>
     <w:p>

</xml_diff>

<commit_message>
recording voice in the ppt file
</commit_message>
<xml_diff>
--- a/ExecSummary.docx
+++ b/ExecSummary.docx
@@ -35,21 +35,41 @@
           <w:szCs w:val="24"/>
         </w:rPr>
       </w:pPr>
-      <w:r>
-        <w:rPr>
-          <w:rFonts w:ascii="Times New Roman" w:hAnsi="Times New Roman" w:cs="Times New Roman"/>
-          <w:sz w:val="24"/>
-          <w:szCs w:val="24"/>
-        </w:rPr>
-        <w:t xml:space="preserve">Hangyu Kang, </w:t>
-      </w:r>
-      <w:r>
-        <w:rPr>
-          <w:rFonts w:ascii="Times New Roman" w:hAnsi="Times New Roman" w:cs="Times New Roman"/>
-          <w:sz w:val="24"/>
-          <w:szCs w:val="24"/>
-        </w:rPr>
-        <w:t xml:space="preserve">Xiangyu </w:t>
+      <w:proofErr w:type="spellStart"/>
+      <w:r>
+        <w:rPr>
+          <w:rFonts w:ascii="Times New Roman" w:hAnsi="Times New Roman" w:cs="Times New Roman"/>
+          <w:sz w:val="24"/>
+          <w:szCs w:val="24"/>
+        </w:rPr>
+        <w:t>Hangyu</w:t>
+      </w:r>
+      <w:proofErr w:type="spellEnd"/>
+      <w:r>
+        <w:rPr>
+          <w:rFonts w:ascii="Times New Roman" w:hAnsi="Times New Roman" w:cs="Times New Roman"/>
+          <w:sz w:val="24"/>
+          <w:szCs w:val="24"/>
+        </w:rPr>
+        <w:t xml:space="preserve"> Kang, </w:t>
+      </w:r>
+      <w:proofErr w:type="spellStart"/>
+      <w:r>
+        <w:rPr>
+          <w:rFonts w:ascii="Times New Roman" w:hAnsi="Times New Roman" w:cs="Times New Roman"/>
+          <w:sz w:val="24"/>
+          <w:szCs w:val="24"/>
+        </w:rPr>
+        <w:t>Xiangyu</w:t>
+      </w:r>
+      <w:proofErr w:type="spellEnd"/>
+      <w:r>
+        <w:rPr>
+          <w:rFonts w:ascii="Times New Roman" w:hAnsi="Times New Roman" w:cs="Times New Roman"/>
+          <w:sz w:val="24"/>
+          <w:szCs w:val="24"/>
+        </w:rPr>
+        <w:t xml:space="preserve"> </w:t>
       </w:r>
       <w:r>
         <w:rPr>
@@ -65,7 +85,25 @@
           <w:sz w:val="24"/>
           <w:szCs w:val="24"/>
         </w:rPr>
-        <w:t>ang, Ruyan Zhou</w:t>
+        <w:t xml:space="preserve">ang, </w:t>
+      </w:r>
+      <w:proofErr w:type="spellStart"/>
+      <w:r>
+        <w:rPr>
+          <w:rFonts w:ascii="Times New Roman" w:hAnsi="Times New Roman" w:cs="Times New Roman"/>
+          <w:sz w:val="24"/>
+          <w:szCs w:val="24"/>
+        </w:rPr>
+        <w:t>Ruyan</w:t>
+      </w:r>
+      <w:proofErr w:type="spellEnd"/>
+      <w:r>
+        <w:rPr>
+          <w:rFonts w:ascii="Times New Roman" w:hAnsi="Times New Roman" w:cs="Times New Roman"/>
+          <w:sz w:val="24"/>
+          <w:szCs w:val="24"/>
+        </w:rPr>
+        <w:t xml:space="preserve"> Zhou</w:t>
       </w:r>
     </w:p>
     <w:p>
@@ -441,7 +479,43 @@
           <w:sz w:val="24"/>
           <w:szCs w:val="24"/>
         </w:rPr>
-        <w:t xml:space="preserve">, we merged review_city.json file to business_city.json file according to the corresponding business id. Secondly, we filtered out all the rows according to the categories that contains ‘Hotels’ and then selected out the rows according to the business name that contains </w:t>
+        <w:t xml:space="preserve">, we merged </w:t>
+      </w:r>
+      <w:proofErr w:type="spellStart"/>
+      <w:r>
+        <w:rPr>
+          <w:rFonts w:ascii="Times New Roman" w:hAnsi="Times New Roman" w:cs="Times New Roman"/>
+          <w:sz w:val="24"/>
+          <w:szCs w:val="24"/>
+        </w:rPr>
+        <w:t>review_city.json</w:t>
+      </w:r>
+      <w:proofErr w:type="spellEnd"/>
+      <w:r>
+        <w:rPr>
+          <w:rFonts w:ascii="Times New Roman" w:hAnsi="Times New Roman" w:cs="Times New Roman"/>
+          <w:sz w:val="24"/>
+          <w:szCs w:val="24"/>
+        </w:rPr>
+        <w:t xml:space="preserve"> file to </w:t>
+      </w:r>
+      <w:proofErr w:type="spellStart"/>
+      <w:r>
+        <w:rPr>
+          <w:rFonts w:ascii="Times New Roman" w:hAnsi="Times New Roman" w:cs="Times New Roman"/>
+          <w:sz w:val="24"/>
+          <w:szCs w:val="24"/>
+        </w:rPr>
+        <w:t>business_city.json</w:t>
+      </w:r>
+      <w:proofErr w:type="spellEnd"/>
+      <w:r>
+        <w:rPr>
+          <w:rFonts w:ascii="Times New Roman" w:hAnsi="Times New Roman" w:cs="Times New Roman"/>
+          <w:sz w:val="24"/>
+          <w:szCs w:val="24"/>
+        </w:rPr>
+        <w:t xml:space="preserve"> file according to the corresponding business id. Secondly, we filtered out all the rows according to the categories that contains ‘Hotels’ and then selected out the rows according to the business name that contains </w:t>
       </w:r>
       <w:r>
         <w:rPr>
@@ -2256,7 +2330,25 @@
           <w:sz w:val="24"/>
           <w:szCs w:val="24"/>
         </w:rPr>
-        <w:t xml:space="preserve"> rate, and see if the ratio are really different from each other. </w:t>
+        <w:t xml:space="preserve"> rate, and see if the ratio </w:t>
+      </w:r>
+      <w:proofErr w:type="gramStart"/>
+      <w:r>
+        <w:rPr>
+          <w:rFonts w:ascii="Times New Roman" w:hAnsi="Times New Roman" w:cs="Times New Roman"/>
+          <w:sz w:val="24"/>
+          <w:szCs w:val="24"/>
+        </w:rPr>
+        <w:t>are</w:t>
+      </w:r>
+      <w:proofErr w:type="gramEnd"/>
+      <w:r>
+        <w:rPr>
+          <w:rFonts w:ascii="Times New Roman" w:hAnsi="Times New Roman" w:cs="Times New Roman"/>
+          <w:sz w:val="24"/>
+          <w:szCs w:val="24"/>
+        </w:rPr>
+        <w:t xml:space="preserve"> really different from each other. </w:t>
       </w:r>
       <w:r>
         <w:rPr>
@@ -4488,27 +4580,22 @@
       <w:r>
         <w:t xml:space="preserve">Table </w:t>
       </w:r>
-      <w:r>
-        <w:fldChar w:fldCharType="begin"/>
-      </w:r>
-      <w:r>
-        <w:instrText xml:space="preserve"> SEQ Table \* ARABIC </w:instrText>
-      </w:r>
-      <w:r>
-        <w:fldChar w:fldCharType="separate"/>
-      </w:r>
-      <w:r>
-        <w:rPr>
-          <w:noProof/>
-        </w:rPr>
-        <w:t>4</w:t>
-      </w:r>
-      <w:r>
-        <w:fldChar w:fldCharType="end"/>
-      </w:r>
-      <w:r>
-        <w:t>. p-values for t.test</w:t>
-      </w:r>
+      <w:fldSimple w:instr=" SEQ Table \* ARABIC ">
+        <w:r>
+          <w:rPr>
+            <w:noProof/>
+          </w:rPr>
+          <w:t>4</w:t>
+        </w:r>
+      </w:fldSimple>
+      <w:r>
+        <w:t xml:space="preserve">. p-values for </w:t>
+      </w:r>
+      <w:proofErr w:type="spellStart"/>
+      <w:r>
+        <w:t>t.test</w:t>
+      </w:r>
+      <w:proofErr w:type="spellEnd"/>
     </w:p>
     <w:p>
       <w:pPr>
@@ -4625,31 +4712,15 @@
           <w:sz w:val="24"/>
           <w:szCs w:val="24"/>
         </w:rPr>
-        <w:t>For the analysis, we used all of 21 words which are concluded as significant factors.</w:t>
-      </w:r>
-      <w:r>
-        <w:rPr>
-          <w:rFonts w:ascii="Times New Roman" w:hAnsi="Times New Roman" w:cs="Times New Roman"/>
-          <w:sz w:val="24"/>
-          <w:szCs w:val="24"/>
-        </w:rPr>
-        <w:t xml:space="preserve"> We </w:t>
-      </w:r>
-      <w:r>
-        <w:rPr>
-          <w:rFonts w:ascii="Times New Roman" w:hAnsi="Times New Roman" w:cs="Times New Roman"/>
-          <w:sz w:val="24"/>
-          <w:szCs w:val="24"/>
-        </w:rPr>
-        <w:t xml:space="preserve">performed t-tests </w:t>
-      </w:r>
-      <w:r>
-        <w:rPr>
-          <w:rFonts w:ascii="Times New Roman" w:hAnsi="Times New Roman" w:cs="Times New Roman"/>
-          <w:sz w:val="24"/>
-          <w:szCs w:val="24"/>
-        </w:rPr>
-        <w:t>to see whether there are differences in average star rates</w:t>
+        <w:t xml:space="preserve">For the analysis, we used all of 21 words which are concluded as significant factors. We </w:t>
+      </w:r>
+      <w:r>
+        <w:rPr>
+          <w:rFonts w:ascii="Times New Roman" w:hAnsi="Times New Roman" w:cs="Times New Roman"/>
+          <w:sz w:val="24"/>
+          <w:szCs w:val="24"/>
+        </w:rPr>
+        <w:t>performed t-tests to see whether there are differences in average star rates</w:t>
       </w:r>
       <w:r>
         <w:rPr>
@@ -4665,23 +4736,7 @@
           <w:sz w:val="24"/>
           <w:szCs w:val="24"/>
         </w:rPr>
-        <w:t xml:space="preserve"> </w:t>
-      </w:r>
-      <w:r>
-        <w:rPr>
-          <w:rFonts w:ascii="Times New Roman" w:hAnsi="Times New Roman" w:cs="Times New Roman"/>
-          <w:sz w:val="24"/>
-          <w:szCs w:val="24"/>
-        </w:rPr>
-        <w:t>between AC Hotel and the high rated hotels.</w:t>
-      </w:r>
-      <w:r>
-        <w:rPr>
-          <w:rFonts w:ascii="Times New Roman" w:hAnsi="Times New Roman" w:cs="Times New Roman"/>
-          <w:sz w:val="24"/>
-          <w:szCs w:val="24"/>
-        </w:rPr>
-        <w:t xml:space="preserve"> </w:t>
+        <w:t xml:space="preserve"> between AC Hotel and the high rated hotels. </w:t>
       </w:r>
       <w:r>
         <w:rPr>
@@ -5751,8 +5806,13 @@
         <w:jc w:val="center"/>
       </w:pPr>
       <w:r>
-        <w:t>Table 5. p-values for t.test</w:t>
-      </w:r>
+        <w:t xml:space="preserve">Table 5. p-values for </w:t>
+      </w:r>
+      <w:proofErr w:type="spellStart"/>
+      <w:r>
+        <w:t>t.test</w:t>
+      </w:r>
+      <w:proofErr w:type="spellEnd"/>
     </w:p>
     <w:p>
       <w:pPr>
@@ -5836,15 +5896,7 @@
           <w:sz w:val="24"/>
           <w:szCs w:val="24"/>
         </w:rPr>
-        <w:t xml:space="preserve">Based upon the statistical analysis, I recommend the low rated hotel owners to adjust their fare properly, improve their quality of breakfast, secure the parking spots for their customers, </w:t>
-      </w:r>
-      <w:r>
-        <w:rPr>
-          <w:rFonts w:ascii="Times New Roman" w:hAnsi="Times New Roman" w:cs="Times New Roman"/>
-          <w:sz w:val="24"/>
-          <w:szCs w:val="24"/>
-        </w:rPr>
-        <w:t xml:space="preserve">provide </w:t>
+        <w:t xml:space="preserve">Based upon the statistical analysis, I recommend the low rated hotel owners to adjust their fare properly, improve their quality of breakfast, secure the parking spots for their customers, provide </w:t>
       </w:r>
       <w:r>
         <w:rPr>
@@ -5860,39 +5912,7 @@
           <w:sz w:val="24"/>
           <w:szCs w:val="24"/>
         </w:rPr>
-        <w:t xml:space="preserve"> to overcome the locational problem and </w:t>
-      </w:r>
-      <w:r>
-        <w:rPr>
-          <w:rFonts w:ascii="Times New Roman" w:hAnsi="Times New Roman" w:cs="Times New Roman"/>
-          <w:sz w:val="24"/>
-          <w:szCs w:val="24"/>
-        </w:rPr>
-        <w:t>chang</w:t>
-      </w:r>
-      <w:r>
-        <w:rPr>
-          <w:rFonts w:ascii="Times New Roman" w:hAnsi="Times New Roman" w:cs="Times New Roman"/>
-          <w:sz w:val="24"/>
-          <w:szCs w:val="24"/>
-        </w:rPr>
-        <w:t>e</w:t>
-      </w:r>
-      <w:r>
-        <w:rPr>
-          <w:rFonts w:ascii="Times New Roman" w:hAnsi="Times New Roman" w:cs="Times New Roman"/>
-          <w:sz w:val="24"/>
-          <w:szCs w:val="24"/>
-        </w:rPr>
-        <w:t xml:space="preserve"> some </w:t>
-      </w:r>
-      <w:r>
-        <w:rPr>
-          <w:rFonts w:ascii="Times New Roman" w:hAnsi="Times New Roman" w:cs="Times New Roman"/>
-          <w:sz w:val="24"/>
-          <w:szCs w:val="24"/>
-        </w:rPr>
-        <w:t>interior parts of the room to make customers feel comfortable and spacious.</w:t>
+        <w:t xml:space="preserve"> to overcome the locational problem and change some interior parts of the room to make customers feel comfortable and spacious.</w:t>
       </w:r>
       <w:r>
         <w:rPr>
@@ -5927,15 +5947,7 @@
           <w:sz w:val="24"/>
           <w:szCs w:val="24"/>
         </w:rPr>
-        <w:t>the AC hotel owner</w:t>
-      </w:r>
-      <w:r>
-        <w:rPr>
-          <w:rFonts w:ascii="Times New Roman" w:hAnsi="Times New Roman" w:cs="Times New Roman"/>
-          <w:sz w:val="24"/>
-          <w:szCs w:val="24"/>
-        </w:rPr>
-        <w:t xml:space="preserve"> imp</w:t>
+        <w:t>the AC hotel owner imp</w:t>
       </w:r>
       <w:r>
         <w:rPr>

</xml_diff>